<commit_message>
Added main questions till end of chapter 3 of C# 12 in a nutshell and some other questions
</commit_message>
<xml_diff>
--- a/CSharp/Csharp interview questions and answers.docx
+++ b/CSharp/Csharp interview questions and answers.docx
@@ -4597,10 +4597,1911 @@
           <w:rFonts w:cs="B Nazanin"/>
           <w:sz w:val="28"/>
           <w:szCs w:val="28"/>
-          <w:rtl/>
           <w:lang w:bidi="fa-IR"/>
         </w:rPr>
       </w:pPr>
+      <w:r>
+        <w:rPr>
+          <w:rFonts w:cs="B Nazanin" w:hint="cs"/>
+          <w:sz w:val="28"/>
+          <w:szCs w:val="28"/>
+          <w:rtl/>
+          <w:lang w:bidi="fa-IR"/>
+        </w:rPr>
+        <w:t xml:space="preserve">کار </w:t>
+      </w:r>
+      <w:r>
+        <w:rPr>
+          <w:rFonts w:cs="B Nazanin"/>
+          <w:sz w:val="28"/>
+          <w:szCs w:val="28"/>
+          <w:lang w:bidi="fa-IR"/>
+        </w:rPr>
+        <w:t>checked</w:t>
+      </w:r>
+      <w:r>
+        <w:rPr>
+          <w:rFonts w:cs="B Nazanin" w:hint="cs"/>
+          <w:sz w:val="28"/>
+          <w:szCs w:val="28"/>
+          <w:rtl/>
+          <w:lang w:bidi="fa-IR"/>
+        </w:rPr>
+        <w:t xml:space="preserve"> و </w:t>
+      </w:r>
+      <w:r>
+        <w:rPr>
+          <w:rFonts w:cs="B Nazanin"/>
+          <w:sz w:val="28"/>
+          <w:szCs w:val="28"/>
+          <w:lang w:bidi="fa-IR"/>
+        </w:rPr>
+        <w:t xml:space="preserve"> unchecked</w:t>
+      </w:r>
+      <w:r>
+        <w:rPr>
+          <w:rFonts w:cs="B Nazanin" w:hint="cs"/>
+          <w:sz w:val="28"/>
+          <w:szCs w:val="28"/>
+          <w:rtl/>
+          <w:lang w:bidi="fa-IR"/>
+        </w:rPr>
+        <w:t xml:space="preserve"> چیست؟</w:t>
+      </w:r>
+      <w:r>
+        <w:rPr>
+          <w:rFonts w:cs="B Nazanin"/>
+          <w:sz w:val="28"/>
+          <w:szCs w:val="28"/>
+          <w:rtl/>
+          <w:lang w:bidi="fa-IR"/>
+        </w:rPr>
+        <w:br/>
+      </w:r>
+      <w:r>
+        <w:rPr>
+          <w:rFonts w:cs="B Nazanin" w:hint="cs"/>
+          <w:sz w:val="28"/>
+          <w:szCs w:val="28"/>
+          <w:rtl/>
+          <w:lang w:bidi="fa-IR"/>
+        </w:rPr>
+        <w:t xml:space="preserve">برخی کد ها ممکن است در زمان کامپایل، ارور ندهند. به عنوان مثال </w:t>
+      </w:r>
+      <w:r>
+        <w:rPr>
+          <w:rFonts w:cs="B Nazanin"/>
+          <w:sz w:val="28"/>
+          <w:szCs w:val="28"/>
+          <w:lang w:bidi="fa-IR"/>
+        </w:rPr>
+        <w:t>overflow</w:t>
+      </w:r>
+      <w:r>
+        <w:rPr>
+          <w:rFonts w:cs="B Nazanin" w:hint="cs"/>
+          <w:sz w:val="28"/>
+          <w:szCs w:val="28"/>
+          <w:rtl/>
+          <w:lang w:bidi="fa-IR"/>
+        </w:rPr>
+        <w:t xml:space="preserve"> که در متغیر های عددی بیشتر اتفاق می افتد، در زمان کامپایل اروری به آن داده نمی شود و نیز در زمان اجرا نه تنها به </w:t>
+      </w:r>
+      <w:r>
+        <w:rPr>
+          <w:rFonts w:cs="B Nazanin"/>
+          <w:sz w:val="28"/>
+          <w:szCs w:val="28"/>
+          <w:lang w:bidi="fa-IR"/>
+        </w:rPr>
+        <w:t>excpetion</w:t>
+      </w:r>
+      <w:r>
+        <w:rPr>
+          <w:rFonts w:cs="B Nazanin" w:hint="cs"/>
+          <w:sz w:val="28"/>
+          <w:szCs w:val="28"/>
+          <w:rtl/>
+          <w:lang w:bidi="fa-IR"/>
+        </w:rPr>
+        <w:t xml:space="preserve"> نمی خورد بلکه یک مقدار متفاوت و نابرابر با مقدار واقعی را نمایش می دهد. با استفاده از اپراتور </w:t>
+      </w:r>
+      <w:r>
+        <w:rPr>
+          <w:rFonts w:cs="B Nazanin"/>
+          <w:sz w:val="28"/>
+          <w:szCs w:val="28"/>
+          <w:lang w:bidi="fa-IR"/>
+        </w:rPr>
+        <w:t>checked</w:t>
+      </w:r>
+      <w:r>
+        <w:rPr>
+          <w:rFonts w:cs="B Nazanin" w:hint="cs"/>
+          <w:sz w:val="28"/>
+          <w:szCs w:val="28"/>
+          <w:rtl/>
+          <w:lang w:bidi="fa-IR"/>
+        </w:rPr>
+        <w:t xml:space="preserve">، اگر مواردی مثل </w:t>
+      </w:r>
+      <w:r>
+        <w:rPr>
+          <w:rFonts w:cs="B Nazanin"/>
+          <w:sz w:val="28"/>
+          <w:szCs w:val="28"/>
+          <w:lang w:bidi="fa-IR"/>
+        </w:rPr>
+        <w:t>overflow</w:t>
+      </w:r>
+      <w:r>
+        <w:rPr>
+          <w:rFonts w:cs="B Nazanin" w:hint="cs"/>
+          <w:sz w:val="28"/>
+          <w:szCs w:val="28"/>
+          <w:rtl/>
+          <w:lang w:bidi="fa-IR"/>
+        </w:rPr>
+        <w:t xml:space="preserve"> اتفاق بیفتد، آنگاه در </w:t>
+      </w:r>
+      <w:r>
+        <w:rPr>
+          <w:rFonts w:cs="B Nazanin"/>
+          <w:sz w:val="28"/>
+          <w:szCs w:val="28"/>
+          <w:lang w:bidi="fa-IR"/>
+        </w:rPr>
+        <w:t>runtime</w:t>
+      </w:r>
+      <w:r>
+        <w:rPr>
+          <w:rFonts w:cs="B Nazanin" w:hint="cs"/>
+          <w:sz w:val="28"/>
+          <w:szCs w:val="28"/>
+          <w:rtl/>
+          <w:lang w:bidi="fa-IR"/>
+        </w:rPr>
+        <w:t xml:space="preserve">  یک </w:t>
+      </w:r>
+      <w:r>
+        <w:rPr>
+          <w:rFonts w:cs="B Nazanin"/>
+          <w:sz w:val="28"/>
+          <w:szCs w:val="28"/>
+          <w:lang w:bidi="fa-IR"/>
+        </w:rPr>
+        <w:t>exception</w:t>
+      </w:r>
+      <w:r>
+        <w:rPr>
+          <w:rFonts w:cs="B Nazanin" w:hint="cs"/>
+          <w:sz w:val="28"/>
+          <w:szCs w:val="28"/>
+          <w:rtl/>
+          <w:lang w:bidi="fa-IR"/>
+        </w:rPr>
+        <w:t xml:space="preserve"> اتفاق افتاده و از ادامه برنامه به آن صورت جلوگیری می کند. اپراتور </w:t>
+      </w:r>
+      <w:r>
+        <w:rPr>
+          <w:rFonts w:cs="B Nazanin"/>
+          <w:sz w:val="28"/>
+          <w:szCs w:val="28"/>
+          <w:lang w:bidi="fa-IR"/>
+        </w:rPr>
+        <w:t>unchecked</w:t>
+      </w:r>
+      <w:r>
+        <w:rPr>
+          <w:rFonts w:cs="B Nazanin" w:hint="cs"/>
+          <w:sz w:val="28"/>
+          <w:szCs w:val="28"/>
+          <w:rtl/>
+          <w:lang w:bidi="fa-IR"/>
+        </w:rPr>
+        <w:t xml:space="preserve"> برعکس آن عمل کرده و کد در </w:t>
+      </w:r>
+      <w:r>
+        <w:rPr>
+          <w:rFonts w:cs="B Nazanin"/>
+          <w:sz w:val="28"/>
+          <w:szCs w:val="28"/>
+          <w:lang w:bidi="fa-IR"/>
+        </w:rPr>
+        <w:t>runtime</w:t>
+      </w:r>
+      <w:r>
+        <w:rPr>
+          <w:rFonts w:cs="B Nazanin" w:hint="cs"/>
+          <w:sz w:val="28"/>
+          <w:szCs w:val="28"/>
+          <w:rtl/>
+          <w:lang w:bidi="fa-IR"/>
+        </w:rPr>
+        <w:t xml:space="preserve"> دیگر </w:t>
+      </w:r>
+      <w:r>
+        <w:rPr>
+          <w:rFonts w:cs="B Nazanin"/>
+          <w:sz w:val="28"/>
+          <w:szCs w:val="28"/>
+          <w:lang w:bidi="fa-IR"/>
+        </w:rPr>
+        <w:t>exception</w:t>
+      </w:r>
+      <w:r>
+        <w:rPr>
+          <w:rFonts w:cs="B Nazanin" w:hint="cs"/>
+          <w:sz w:val="28"/>
+          <w:szCs w:val="28"/>
+          <w:rtl/>
+          <w:lang w:bidi="fa-IR"/>
+        </w:rPr>
+        <w:t xml:space="preserve"> بر نمی گرداند. تنظیماتی وجود دارد که میتوان پیش فرض بودن هر کدام از این حالات در کد را در آن تعیین کرد و سپس بر طبق آن از این اپراتور ها در کد استفاده نمود.</w:t>
+      </w:r>
+    </w:p>
+    <w:p>
+      <w:pPr>
+        <w:pStyle w:val="ListParagraph"/>
+        <w:numPr>
+          <w:ilvl w:val="0"/>
+          <w:numId w:val="1"/>
+        </w:numPr>
+        <w:bidi/>
+        <w:rPr>
+          <w:rFonts w:cs="B Nazanin"/>
+          <w:sz w:val="28"/>
+          <w:szCs w:val="28"/>
+          <w:lang w:bidi="fa-IR"/>
+        </w:rPr>
+      </w:pPr>
+      <w:r>
+        <w:rPr>
+          <w:rFonts w:cs="B Nazanin" w:hint="cs"/>
+          <w:sz w:val="28"/>
+          <w:szCs w:val="28"/>
+          <w:rtl/>
+          <w:lang w:bidi="fa-IR"/>
+        </w:rPr>
+        <w:t xml:space="preserve">مزیت </w:t>
+      </w:r>
+      <w:r>
+        <w:rPr>
+          <w:rFonts w:cs="B Nazanin"/>
+          <w:sz w:val="28"/>
+          <w:szCs w:val="28"/>
+          <w:lang w:bidi="fa-IR"/>
+        </w:rPr>
+        <w:t>BitArray</w:t>
+      </w:r>
+      <w:r>
+        <w:rPr>
+          <w:rFonts w:cs="B Nazanin" w:hint="cs"/>
+          <w:sz w:val="28"/>
+          <w:szCs w:val="28"/>
+          <w:rtl/>
+          <w:lang w:bidi="fa-IR"/>
+        </w:rPr>
+        <w:t xml:space="preserve"> بر آرایه معمولی چیست؟</w:t>
+      </w:r>
+      <w:r>
+        <w:rPr>
+          <w:rFonts w:cs="B Nazanin"/>
+          <w:sz w:val="28"/>
+          <w:szCs w:val="28"/>
+          <w:rtl/>
+          <w:lang w:bidi="fa-IR"/>
+        </w:rPr>
+        <w:br/>
+      </w:r>
+      <w:r>
+        <w:rPr>
+          <w:rFonts w:cs="B Nazanin" w:hint="cs"/>
+          <w:sz w:val="28"/>
+          <w:szCs w:val="28"/>
+          <w:rtl/>
+          <w:lang w:bidi="fa-IR"/>
+        </w:rPr>
+        <w:t xml:space="preserve">متغیر های از نوع </w:t>
+      </w:r>
+      <w:r>
+        <w:rPr>
+          <w:rFonts w:cs="B Nazanin"/>
+          <w:sz w:val="28"/>
+          <w:szCs w:val="28"/>
+          <w:lang w:bidi="fa-IR"/>
+        </w:rPr>
+        <w:t>bool</w:t>
+      </w:r>
+      <w:r>
+        <w:rPr>
+          <w:rFonts w:cs="B Nazanin" w:hint="cs"/>
+          <w:sz w:val="28"/>
+          <w:szCs w:val="28"/>
+          <w:rtl/>
+          <w:lang w:bidi="fa-IR"/>
+        </w:rPr>
+        <w:t xml:space="preserve"> گرچه باید فقط یک بیت حافظه اشغال کنند اما در واقعیت در </w:t>
+      </w:r>
+      <w:r>
+        <w:rPr>
+          <w:rFonts w:cs="B Nazanin"/>
+          <w:sz w:val="28"/>
+          <w:szCs w:val="28"/>
+          <w:lang w:bidi="fa-IR"/>
+        </w:rPr>
+        <w:t>runtime</w:t>
+      </w:r>
+      <w:r>
+        <w:rPr>
+          <w:rFonts w:cs="B Nazanin" w:hint="cs"/>
+          <w:sz w:val="28"/>
+          <w:szCs w:val="28"/>
+          <w:rtl/>
+          <w:lang w:bidi="fa-IR"/>
+        </w:rPr>
+        <w:t xml:space="preserve"> یک بایت را اشغال می کنند. اگه لیستی از چند متغیر یا مقدار </w:t>
+      </w:r>
+      <w:r>
+        <w:rPr>
+          <w:rFonts w:cs="B Nazanin"/>
+          <w:sz w:val="28"/>
+          <w:szCs w:val="28"/>
+          <w:lang w:bidi="fa-IR"/>
+        </w:rPr>
+        <w:t>bool</w:t>
+      </w:r>
+      <w:r>
+        <w:rPr>
+          <w:rFonts w:cs="B Nazanin" w:hint="cs"/>
+          <w:sz w:val="28"/>
+          <w:szCs w:val="28"/>
+          <w:rtl/>
+          <w:lang w:bidi="fa-IR"/>
+        </w:rPr>
+        <w:t xml:space="preserve"> بخواهیم داشته باشیم، استفاده از </w:t>
+      </w:r>
+      <w:r>
+        <w:rPr>
+          <w:rFonts w:cs="B Nazanin"/>
+          <w:sz w:val="28"/>
+          <w:szCs w:val="28"/>
+          <w:lang w:bidi="fa-IR"/>
+        </w:rPr>
+        <w:lastRenderedPageBreak/>
+        <w:t>BitArray</w:t>
+      </w:r>
+      <w:r>
+        <w:rPr>
+          <w:rFonts w:cs="B Nazanin" w:hint="cs"/>
+          <w:sz w:val="28"/>
+          <w:szCs w:val="28"/>
+          <w:rtl/>
+          <w:lang w:bidi="fa-IR"/>
+        </w:rPr>
+        <w:t xml:space="preserve"> به جای آرایه عادی بهتر است چرا که در آن دقیقا به ازای هر خانه </w:t>
+      </w:r>
+      <w:r>
+        <w:rPr>
+          <w:rFonts w:cs="B Nazanin"/>
+          <w:sz w:val="28"/>
+          <w:szCs w:val="28"/>
+          <w:lang w:bidi="fa-IR"/>
+        </w:rPr>
+        <w:t>BitArray</w:t>
+      </w:r>
+      <w:r>
+        <w:rPr>
+          <w:rFonts w:cs="B Nazanin" w:hint="cs"/>
+          <w:sz w:val="28"/>
+          <w:szCs w:val="28"/>
+          <w:rtl/>
+          <w:lang w:bidi="fa-IR"/>
+        </w:rPr>
+        <w:t xml:space="preserve"> یک بیت از حافظه به جای یک بایت اشغال می شود</w:t>
+      </w:r>
+      <w:r>
+        <w:rPr>
+          <w:rFonts w:cs="B Nazanin" w:hint="cs"/>
+          <w:sz w:val="28"/>
+          <w:szCs w:val="28"/>
+          <w:rtl/>
+          <w:lang w:bidi="fa-IR"/>
+        </w:rPr>
+        <w:t>.</w:t>
+      </w:r>
+    </w:p>
+    <w:p>
+      <w:pPr>
+        <w:pStyle w:val="ListParagraph"/>
+        <w:numPr>
+          <w:ilvl w:val="0"/>
+          <w:numId w:val="1"/>
+        </w:numPr>
+        <w:bidi/>
+        <w:rPr>
+          <w:rFonts w:cs="B Nazanin"/>
+          <w:sz w:val="28"/>
+          <w:szCs w:val="28"/>
+          <w:lang w:bidi="fa-IR"/>
+        </w:rPr>
+      </w:pPr>
+      <w:r>
+        <w:rPr>
+          <w:rFonts w:cs="B Nazanin" w:hint="cs"/>
+          <w:sz w:val="28"/>
+          <w:szCs w:val="28"/>
+          <w:rtl/>
+          <w:lang w:bidi="fa-IR"/>
+        </w:rPr>
+        <w:t xml:space="preserve">تفاوت </w:t>
+      </w:r>
+      <w:r>
+        <w:rPr>
+          <w:rFonts w:cs="B Nazanin"/>
+          <w:sz w:val="28"/>
+          <w:szCs w:val="28"/>
+          <w:lang w:bidi="fa-IR"/>
+        </w:rPr>
+        <w:t>Jagged array</w:t>
+      </w:r>
+      <w:r>
+        <w:rPr>
+          <w:rFonts w:cs="B Nazanin" w:hint="cs"/>
+          <w:sz w:val="28"/>
+          <w:szCs w:val="28"/>
+          <w:rtl/>
+          <w:lang w:bidi="fa-IR"/>
+        </w:rPr>
+        <w:t xml:space="preserve"> با </w:t>
+      </w:r>
+      <w:r>
+        <w:rPr>
+          <w:rFonts w:cs="B Nazanin"/>
+          <w:sz w:val="28"/>
+          <w:szCs w:val="28"/>
+          <w:lang w:bidi="fa-IR"/>
+        </w:rPr>
+        <w:t>Rectangular array</w:t>
+      </w:r>
+      <w:r>
+        <w:rPr>
+          <w:rFonts w:cs="B Nazanin" w:hint="cs"/>
+          <w:sz w:val="28"/>
+          <w:szCs w:val="28"/>
+          <w:rtl/>
+          <w:lang w:bidi="fa-IR"/>
+        </w:rPr>
+        <w:t xml:space="preserve"> در چیست؟</w:t>
+      </w:r>
+      <w:r>
+        <w:rPr>
+          <w:rFonts w:cs="B Nazanin"/>
+          <w:sz w:val="28"/>
+          <w:szCs w:val="28"/>
+          <w:rtl/>
+          <w:lang w:bidi="fa-IR"/>
+        </w:rPr>
+        <w:br/>
+      </w:r>
+      <w:r>
+        <w:rPr>
+          <w:rFonts w:cs="B Nazanin" w:hint="cs"/>
+          <w:sz w:val="28"/>
+          <w:szCs w:val="28"/>
+          <w:rtl/>
+          <w:lang w:bidi="fa-IR"/>
+        </w:rPr>
+        <w:t xml:space="preserve">در </w:t>
+      </w:r>
+      <w:r>
+        <w:rPr>
+          <w:rFonts w:cs="B Nazanin"/>
+          <w:sz w:val="28"/>
+          <w:szCs w:val="28"/>
+          <w:lang w:bidi="fa-IR"/>
+        </w:rPr>
+        <w:t>Rectangular</w:t>
+      </w:r>
+      <w:r>
+        <w:rPr>
+          <w:rFonts w:cs="B Nazanin" w:hint="cs"/>
+          <w:sz w:val="28"/>
+          <w:szCs w:val="28"/>
+          <w:rtl/>
+          <w:lang w:bidi="fa-IR"/>
+        </w:rPr>
+        <w:t xml:space="preserve">، طول آرایه های داخلی یکسان است اما در </w:t>
+      </w:r>
+      <w:r>
+        <w:rPr>
+          <w:rFonts w:cs="B Nazanin"/>
+          <w:sz w:val="28"/>
+          <w:szCs w:val="28"/>
+          <w:lang w:bidi="fa-IR"/>
+        </w:rPr>
+        <w:t>Jagged</w:t>
+      </w:r>
+      <w:r>
+        <w:rPr>
+          <w:rFonts w:cs="B Nazanin" w:hint="cs"/>
+          <w:sz w:val="28"/>
+          <w:szCs w:val="28"/>
+          <w:rtl/>
+          <w:lang w:bidi="fa-IR"/>
+        </w:rPr>
+        <w:t xml:space="preserve"> طول آرایه های داخلی دلخواه است و در زمان </w:t>
+      </w:r>
+      <w:r>
+        <w:rPr>
+          <w:rFonts w:cs="B Nazanin"/>
+          <w:sz w:val="28"/>
+          <w:szCs w:val="28"/>
+          <w:lang w:bidi="fa-IR"/>
+        </w:rPr>
+        <w:t>declaration</w:t>
+      </w:r>
+      <w:r>
+        <w:rPr>
+          <w:rFonts w:cs="B Nazanin" w:hint="cs"/>
+          <w:sz w:val="28"/>
+          <w:szCs w:val="28"/>
+          <w:rtl/>
+          <w:lang w:bidi="fa-IR"/>
+        </w:rPr>
+        <w:t xml:space="preserve"> آن می توان این مقدار را به آن داد.</w:t>
+      </w:r>
+    </w:p>
+    <w:p>
+      <w:pPr>
+        <w:pStyle w:val="ListParagraph"/>
+        <w:numPr>
+          <w:ilvl w:val="0"/>
+          <w:numId w:val="1"/>
+        </w:numPr>
+        <w:bidi/>
+        <w:rPr>
+          <w:rFonts w:cs="B Nazanin"/>
+          <w:sz w:val="28"/>
+          <w:szCs w:val="28"/>
+          <w:lang w:bidi="fa-IR"/>
+        </w:rPr>
+      </w:pPr>
+      <w:r>
+        <w:rPr>
+          <w:rFonts w:cs="B Nazanin" w:hint="cs"/>
+          <w:sz w:val="28"/>
+          <w:szCs w:val="28"/>
+          <w:rtl/>
+          <w:lang w:bidi="fa-IR"/>
+        </w:rPr>
+        <w:t xml:space="preserve"> </w:t>
+      </w:r>
+      <w:r>
+        <w:rPr>
+          <w:rFonts w:cs="B Nazanin" w:hint="cs"/>
+          <w:sz w:val="28"/>
+          <w:szCs w:val="28"/>
+          <w:rtl/>
+          <w:lang w:bidi="fa-IR"/>
+        </w:rPr>
+        <w:t xml:space="preserve">تفاوت </w:t>
+      </w:r>
+      <w:r>
+        <w:rPr>
+          <w:rFonts w:cs="B Nazanin"/>
+          <w:sz w:val="28"/>
+          <w:szCs w:val="28"/>
+          <w:lang w:bidi="fa-IR"/>
+        </w:rPr>
+        <w:t>readonly</w:t>
+      </w:r>
+      <w:r>
+        <w:rPr>
+          <w:rFonts w:cs="B Nazanin" w:hint="cs"/>
+          <w:sz w:val="28"/>
+          <w:szCs w:val="28"/>
+          <w:rtl/>
+          <w:lang w:bidi="fa-IR"/>
+        </w:rPr>
+        <w:t xml:space="preserve"> و </w:t>
+      </w:r>
+      <w:r>
+        <w:rPr>
+          <w:rFonts w:cs="B Nazanin"/>
+          <w:sz w:val="28"/>
+          <w:szCs w:val="28"/>
+          <w:lang w:bidi="fa-IR"/>
+        </w:rPr>
+        <w:t>const</w:t>
+      </w:r>
+      <w:r>
+        <w:rPr>
+          <w:rFonts w:cs="B Nazanin" w:hint="cs"/>
+          <w:sz w:val="28"/>
+          <w:szCs w:val="28"/>
+          <w:rtl/>
+          <w:lang w:bidi="fa-IR"/>
+        </w:rPr>
+        <w:t xml:space="preserve"> در چیست؟</w:t>
+      </w:r>
+      <w:r>
+        <w:rPr>
+          <w:rFonts w:cs="B Nazanin"/>
+          <w:sz w:val="28"/>
+          <w:szCs w:val="28"/>
+          <w:rtl/>
+          <w:lang w:bidi="fa-IR"/>
+        </w:rPr>
+        <w:br/>
+      </w:r>
+      <w:r>
+        <w:rPr>
+          <w:rFonts w:cs="B Nazanin" w:hint="cs"/>
+          <w:sz w:val="28"/>
+          <w:szCs w:val="28"/>
+          <w:rtl/>
+          <w:lang w:bidi="fa-IR"/>
+        </w:rPr>
+        <w:t xml:space="preserve">فیلد های </w:t>
+      </w:r>
+      <w:r>
+        <w:rPr>
+          <w:rFonts w:cs="B Nazanin"/>
+          <w:sz w:val="28"/>
+          <w:szCs w:val="28"/>
+          <w:lang w:bidi="fa-IR"/>
+        </w:rPr>
+        <w:t>readonly</w:t>
+      </w:r>
+      <w:r>
+        <w:rPr>
+          <w:rFonts w:cs="B Nazanin" w:hint="cs"/>
+          <w:sz w:val="28"/>
+          <w:szCs w:val="28"/>
+          <w:rtl/>
+          <w:lang w:bidi="fa-IR"/>
+        </w:rPr>
+        <w:t xml:space="preserve"> در زمان ساخت یک </w:t>
+      </w:r>
+      <w:r>
+        <w:rPr>
+          <w:rFonts w:cs="B Nazanin"/>
+          <w:sz w:val="28"/>
+          <w:szCs w:val="28"/>
+          <w:lang w:bidi="fa-IR"/>
+        </w:rPr>
+        <w:t>instance</w:t>
+      </w:r>
+      <w:r>
+        <w:rPr>
+          <w:rFonts w:cs="B Nazanin" w:hint="cs"/>
+          <w:sz w:val="28"/>
+          <w:szCs w:val="28"/>
+          <w:rtl/>
+          <w:lang w:bidi="fa-IR"/>
+        </w:rPr>
+        <w:t xml:space="preserve"> از کلاس در </w:t>
+      </w:r>
+      <w:r>
+        <w:rPr>
+          <w:rFonts w:cs="B Nazanin"/>
+          <w:sz w:val="28"/>
+          <w:szCs w:val="28"/>
+          <w:lang w:bidi="fa-IR"/>
+        </w:rPr>
+        <w:t>constructor</w:t>
+      </w:r>
+      <w:r>
+        <w:rPr>
+          <w:rFonts w:cs="B Nazanin" w:hint="cs"/>
+          <w:sz w:val="28"/>
+          <w:szCs w:val="28"/>
+          <w:rtl/>
+          <w:lang w:bidi="fa-IR"/>
+        </w:rPr>
+        <w:t xml:space="preserve"> قابل مقدار دهی هستند در نتیجه در </w:t>
+      </w:r>
+      <w:r>
+        <w:rPr>
+          <w:rFonts w:cs="B Nazanin"/>
+          <w:sz w:val="28"/>
+          <w:szCs w:val="28"/>
+          <w:lang w:bidi="fa-IR"/>
+        </w:rPr>
+        <w:t>runtime</w:t>
+      </w:r>
+      <w:r>
+        <w:rPr>
+          <w:rFonts w:cs="B Nazanin" w:hint="cs"/>
+          <w:sz w:val="28"/>
+          <w:szCs w:val="28"/>
+          <w:rtl/>
+          <w:lang w:bidi="fa-IR"/>
+        </w:rPr>
+        <w:t xml:space="preserve"> قابلیت پر شدن دارند. فیلد های </w:t>
+      </w:r>
+      <w:r>
+        <w:rPr>
+          <w:rFonts w:cs="B Nazanin"/>
+          <w:sz w:val="28"/>
+          <w:szCs w:val="28"/>
+          <w:lang w:bidi="fa-IR"/>
+        </w:rPr>
+        <w:t>const</w:t>
+      </w:r>
+      <w:r>
+        <w:rPr>
+          <w:rFonts w:cs="B Nazanin" w:hint="cs"/>
+          <w:sz w:val="28"/>
+          <w:szCs w:val="28"/>
+          <w:rtl/>
+          <w:lang w:bidi="fa-IR"/>
+        </w:rPr>
+        <w:t xml:space="preserve"> اما در زمان </w:t>
+      </w:r>
+      <w:r>
+        <w:rPr>
+          <w:rFonts w:cs="B Nazanin"/>
+          <w:sz w:val="28"/>
+          <w:szCs w:val="28"/>
+          <w:lang w:bidi="fa-IR"/>
+        </w:rPr>
+        <w:t>declaration</w:t>
+      </w:r>
+      <w:r>
+        <w:rPr>
+          <w:rFonts w:cs="B Nazanin" w:hint="cs"/>
+          <w:sz w:val="28"/>
+          <w:szCs w:val="28"/>
+          <w:rtl/>
+          <w:lang w:bidi="fa-IR"/>
+        </w:rPr>
+        <w:t xml:space="preserve"> باید مقداردهی شوند در نتیجه در زمان کامپایل باید پر بشوند.</w:t>
+      </w:r>
+      <w:r>
+        <w:rPr>
+          <w:rFonts w:cs="B Nazanin" w:hint="cs"/>
+          <w:sz w:val="28"/>
+          <w:szCs w:val="28"/>
+          <w:rtl/>
+          <w:lang w:bidi="fa-IR"/>
+        </w:rPr>
+        <w:t xml:space="preserve"> همچنین تنها </w:t>
+      </w:r>
+      <w:r>
+        <w:rPr>
+          <w:rFonts w:cs="B Nazanin"/>
+          <w:sz w:val="28"/>
+          <w:szCs w:val="28"/>
+          <w:lang w:bidi="fa-IR"/>
+        </w:rPr>
+        <w:t>type</w:t>
+      </w:r>
+      <w:r>
+        <w:rPr>
+          <w:rFonts w:cs="B Nazanin" w:hint="cs"/>
+          <w:sz w:val="28"/>
+          <w:szCs w:val="28"/>
+          <w:rtl/>
+          <w:lang w:bidi="fa-IR"/>
+        </w:rPr>
+        <w:t xml:space="preserve"> های </w:t>
+      </w:r>
+      <w:r>
+        <w:rPr>
+          <w:rFonts w:cs="B Nazanin"/>
+          <w:sz w:val="28"/>
+          <w:szCs w:val="28"/>
+          <w:lang w:bidi="fa-IR"/>
+        </w:rPr>
+        <w:t>bool, string, char, enum</w:t>
+      </w:r>
+      <w:r>
+        <w:rPr>
+          <w:rFonts w:cs="B Nazanin" w:hint="cs"/>
+          <w:sz w:val="28"/>
+          <w:szCs w:val="28"/>
+          <w:rtl/>
+          <w:lang w:bidi="fa-IR"/>
+        </w:rPr>
+        <w:t xml:space="preserve"> و تمام نوع های عددی در خود </w:t>
+      </w:r>
+      <w:r>
+        <w:rPr>
+          <w:rFonts w:cs="B Nazanin"/>
+          <w:sz w:val="28"/>
+          <w:szCs w:val="28"/>
+          <w:lang w:bidi="fa-IR"/>
+        </w:rPr>
+        <w:t>C#</w:t>
+      </w:r>
+      <w:r>
+        <w:rPr>
+          <w:rFonts w:cs="B Nazanin" w:hint="cs"/>
+          <w:sz w:val="28"/>
+          <w:szCs w:val="28"/>
+          <w:rtl/>
+          <w:lang w:bidi="fa-IR"/>
+        </w:rPr>
+        <w:t xml:space="preserve"> می توانند </w:t>
+      </w:r>
+      <w:r>
+        <w:rPr>
+          <w:rFonts w:cs="B Nazanin"/>
+          <w:sz w:val="28"/>
+          <w:szCs w:val="28"/>
+          <w:lang w:bidi="fa-IR"/>
+        </w:rPr>
+        <w:t>const</w:t>
+      </w:r>
+      <w:r>
+        <w:rPr>
+          <w:rFonts w:cs="B Nazanin" w:hint="cs"/>
+          <w:sz w:val="28"/>
+          <w:szCs w:val="28"/>
+          <w:rtl/>
+          <w:lang w:bidi="fa-IR"/>
+        </w:rPr>
+        <w:t xml:space="preserve"> باشند.</w:t>
+      </w:r>
+    </w:p>
+    <w:p>
+      <w:pPr>
+        <w:pStyle w:val="ListParagraph"/>
+        <w:numPr>
+          <w:ilvl w:val="0"/>
+          <w:numId w:val="1"/>
+        </w:numPr>
+        <w:bidi/>
+        <w:rPr>
+          <w:rFonts w:cs="B Nazanin"/>
+          <w:sz w:val="28"/>
+          <w:szCs w:val="28"/>
+          <w:lang w:bidi="fa-IR"/>
+        </w:rPr>
+      </w:pPr>
+      <w:r>
+        <w:rPr>
+          <w:rFonts w:cs="B Nazanin" w:hint="cs"/>
+          <w:sz w:val="28"/>
+          <w:szCs w:val="28"/>
+          <w:rtl/>
+          <w:lang w:bidi="fa-IR"/>
+        </w:rPr>
+        <w:t xml:space="preserve"> تفاوت </w:t>
+      </w:r>
+      <w:r>
+        <w:rPr>
+          <w:rFonts w:cs="B Nazanin"/>
+          <w:sz w:val="28"/>
+          <w:szCs w:val="28"/>
+          <w:lang w:bidi="fa-IR"/>
+        </w:rPr>
+        <w:t>boxing</w:t>
+      </w:r>
+      <w:r>
+        <w:rPr>
+          <w:rFonts w:cs="B Nazanin" w:hint="cs"/>
+          <w:sz w:val="28"/>
+          <w:szCs w:val="28"/>
+          <w:rtl/>
+          <w:lang w:bidi="fa-IR"/>
+        </w:rPr>
+        <w:t xml:space="preserve"> و </w:t>
+      </w:r>
+      <w:r>
+        <w:rPr>
+          <w:rFonts w:cs="B Nazanin"/>
+          <w:sz w:val="28"/>
+          <w:szCs w:val="28"/>
+          <w:lang w:bidi="fa-IR"/>
+        </w:rPr>
+        <w:t>unboxing</w:t>
+      </w:r>
+      <w:r>
+        <w:rPr>
+          <w:rFonts w:cs="B Nazanin" w:hint="cs"/>
+          <w:sz w:val="28"/>
+          <w:szCs w:val="28"/>
+          <w:rtl/>
+          <w:lang w:bidi="fa-IR"/>
+        </w:rPr>
+        <w:t xml:space="preserve"> چیست؟</w:t>
+      </w:r>
+      <w:r>
+        <w:rPr>
+          <w:rFonts w:cs="B Nazanin"/>
+          <w:sz w:val="28"/>
+          <w:szCs w:val="28"/>
+          <w:rtl/>
+          <w:lang w:bidi="fa-IR"/>
+        </w:rPr>
+        <w:br/>
+      </w:r>
+      <w:r>
+        <w:rPr>
+          <w:rFonts w:cs="B Nazanin" w:hint="cs"/>
+          <w:sz w:val="28"/>
+          <w:szCs w:val="28"/>
+          <w:rtl/>
+          <w:lang w:bidi="fa-IR"/>
+        </w:rPr>
+        <w:t xml:space="preserve">در </w:t>
+      </w:r>
+      <w:r>
+        <w:rPr>
+          <w:rFonts w:cs="B Nazanin"/>
+          <w:sz w:val="28"/>
+          <w:szCs w:val="28"/>
+          <w:lang w:bidi="fa-IR"/>
+        </w:rPr>
+        <w:t>boxing</w:t>
+      </w:r>
+      <w:r>
+        <w:rPr>
+          <w:rFonts w:cs="B Nazanin" w:hint="cs"/>
+          <w:sz w:val="28"/>
+          <w:szCs w:val="28"/>
+          <w:rtl/>
+          <w:lang w:bidi="fa-IR"/>
+        </w:rPr>
+        <w:t xml:space="preserve">، یک </w:t>
+      </w:r>
+      <w:r>
+        <w:rPr>
+          <w:rFonts w:cs="B Nazanin"/>
+          <w:sz w:val="28"/>
+          <w:szCs w:val="28"/>
+          <w:lang w:bidi="fa-IR"/>
+        </w:rPr>
+        <w:t>value-type</w:t>
+      </w:r>
+      <w:r>
+        <w:rPr>
+          <w:rFonts w:cs="B Nazanin" w:hint="cs"/>
+          <w:sz w:val="28"/>
+          <w:szCs w:val="28"/>
+          <w:rtl/>
+          <w:lang w:bidi="fa-IR"/>
+        </w:rPr>
+        <w:t xml:space="preserve"> به </w:t>
+      </w:r>
+      <w:r>
+        <w:rPr>
+          <w:rFonts w:cs="B Nazanin"/>
+          <w:sz w:val="28"/>
+          <w:szCs w:val="28"/>
+          <w:lang w:bidi="fa-IR"/>
+        </w:rPr>
+        <w:t>reference-type</w:t>
+      </w:r>
+      <w:r>
+        <w:rPr>
+          <w:rFonts w:cs="B Nazanin" w:hint="cs"/>
+          <w:sz w:val="28"/>
+          <w:szCs w:val="28"/>
+          <w:rtl/>
+          <w:lang w:bidi="fa-IR"/>
+        </w:rPr>
+        <w:t xml:space="preserve"> تبدیل می شود و در </w:t>
+      </w:r>
+      <w:r>
+        <w:rPr>
+          <w:rFonts w:cs="B Nazanin"/>
+          <w:sz w:val="28"/>
+          <w:szCs w:val="28"/>
+          <w:lang w:bidi="fa-IR"/>
+        </w:rPr>
+        <w:t>unboxing</w:t>
+      </w:r>
+      <w:r>
+        <w:rPr>
+          <w:rFonts w:cs="B Nazanin" w:hint="cs"/>
+          <w:sz w:val="28"/>
+          <w:szCs w:val="28"/>
+          <w:rtl/>
+          <w:lang w:bidi="fa-IR"/>
+        </w:rPr>
+        <w:t xml:space="preserve">، یک </w:t>
+      </w:r>
+      <w:r>
+        <w:rPr>
+          <w:rFonts w:cs="B Nazanin"/>
+          <w:sz w:val="28"/>
+          <w:szCs w:val="28"/>
+          <w:lang w:bidi="fa-IR"/>
+        </w:rPr>
+        <w:t>reference-type</w:t>
+      </w:r>
+      <w:r>
+        <w:rPr>
+          <w:rFonts w:cs="B Nazanin" w:hint="cs"/>
+          <w:sz w:val="28"/>
+          <w:szCs w:val="28"/>
+          <w:rtl/>
+          <w:lang w:bidi="fa-IR"/>
+        </w:rPr>
+        <w:t xml:space="preserve"> به </w:t>
+      </w:r>
+      <w:r>
+        <w:rPr>
+          <w:rFonts w:cs="B Nazanin"/>
+          <w:sz w:val="28"/>
+          <w:szCs w:val="28"/>
+          <w:lang w:bidi="fa-IR"/>
+        </w:rPr>
+        <w:t>value-type</w:t>
+      </w:r>
+      <w:r>
+        <w:rPr>
+          <w:rFonts w:cs="B Nazanin" w:hint="cs"/>
+          <w:sz w:val="28"/>
+          <w:szCs w:val="28"/>
+          <w:rtl/>
+          <w:lang w:bidi="fa-IR"/>
+        </w:rPr>
+        <w:t xml:space="preserve"> تبدیل می شود.</w:t>
+      </w:r>
+      <w:r>
+        <w:rPr>
+          <w:rFonts w:cs="B Nazanin" w:hint="cs"/>
+          <w:sz w:val="28"/>
+          <w:szCs w:val="28"/>
+          <w:rtl/>
+          <w:lang w:bidi="fa-IR"/>
+        </w:rPr>
+        <w:t xml:space="preserve"> همچنین در </w:t>
+      </w:r>
+      <w:r>
+        <w:rPr>
+          <w:rFonts w:cs="B Nazanin"/>
+          <w:sz w:val="28"/>
+          <w:szCs w:val="28"/>
+          <w:lang w:bidi="fa-IR"/>
+        </w:rPr>
+        <w:t>boxing</w:t>
+      </w:r>
+      <w:r>
+        <w:rPr>
+          <w:rFonts w:cs="B Nazanin" w:hint="cs"/>
+          <w:sz w:val="28"/>
+          <w:szCs w:val="28"/>
+          <w:rtl/>
+          <w:lang w:bidi="fa-IR"/>
+        </w:rPr>
+        <w:t xml:space="preserve">، صرفا ریختن یک </w:t>
+      </w:r>
+      <w:r>
+        <w:rPr>
+          <w:rFonts w:cs="B Nazanin"/>
+          <w:sz w:val="28"/>
+          <w:szCs w:val="28"/>
+          <w:lang w:bidi="fa-IR"/>
+        </w:rPr>
+        <w:t>value-type</w:t>
+      </w:r>
+      <w:r>
+        <w:rPr>
+          <w:rFonts w:cs="B Nazanin" w:hint="cs"/>
+          <w:sz w:val="28"/>
+          <w:szCs w:val="28"/>
+          <w:rtl/>
+          <w:lang w:bidi="fa-IR"/>
+        </w:rPr>
+        <w:t xml:space="preserve"> در یک </w:t>
+      </w:r>
+      <w:r>
+        <w:rPr>
+          <w:rFonts w:cs="B Nazanin"/>
+          <w:sz w:val="28"/>
+          <w:szCs w:val="28"/>
+          <w:lang w:bidi="fa-IR"/>
+        </w:rPr>
+        <w:t>reference-type</w:t>
+      </w:r>
+      <w:r>
+        <w:rPr>
+          <w:rFonts w:cs="B Nazanin" w:hint="cs"/>
+          <w:sz w:val="28"/>
+          <w:szCs w:val="28"/>
+          <w:rtl/>
+          <w:lang w:bidi="fa-IR"/>
+        </w:rPr>
+        <w:t xml:space="preserve"> کافی است اما در </w:t>
+      </w:r>
+      <w:r>
+        <w:rPr>
+          <w:rFonts w:cs="B Nazanin"/>
+          <w:sz w:val="28"/>
+          <w:szCs w:val="28"/>
+          <w:lang w:bidi="fa-IR"/>
+        </w:rPr>
+        <w:t>unboxing</w:t>
+      </w:r>
+      <w:r>
+        <w:rPr>
+          <w:rFonts w:cs="B Nazanin" w:hint="cs"/>
+          <w:sz w:val="28"/>
+          <w:szCs w:val="28"/>
+          <w:rtl/>
+          <w:lang w:bidi="fa-IR"/>
+        </w:rPr>
+        <w:t xml:space="preserve"> باید حتما </w:t>
+      </w:r>
+      <w:r>
+        <w:rPr>
+          <w:rFonts w:cs="B Nazanin"/>
+          <w:sz w:val="28"/>
+          <w:szCs w:val="28"/>
+          <w:lang w:bidi="fa-IR"/>
+        </w:rPr>
+        <w:t>explicit cast</w:t>
+      </w:r>
+      <w:r>
+        <w:rPr>
+          <w:rFonts w:cs="B Nazanin" w:hint="cs"/>
+          <w:sz w:val="28"/>
+          <w:szCs w:val="28"/>
+          <w:rtl/>
+          <w:lang w:bidi="fa-IR"/>
+        </w:rPr>
+        <w:t xml:space="preserve"> انجام شود و در صورت ناموفق بودن، برنامه </w:t>
+      </w:r>
+      <w:r>
+        <w:rPr>
+          <w:rFonts w:cs="B Nazanin"/>
+          <w:sz w:val="28"/>
+          <w:szCs w:val="28"/>
+          <w:lang w:bidi="fa-IR"/>
+        </w:rPr>
+        <w:t>exception</w:t>
+      </w:r>
+      <w:r>
+        <w:rPr>
+          <w:rFonts w:cs="B Nazanin" w:hint="cs"/>
+          <w:sz w:val="28"/>
+          <w:szCs w:val="28"/>
+          <w:rtl/>
+          <w:lang w:bidi="fa-IR"/>
+        </w:rPr>
+        <w:t xml:space="preserve"> می دهد.</w:t>
+      </w:r>
+    </w:p>
+    <w:p>
+      <w:pPr>
+        <w:pStyle w:val="ListParagraph"/>
+        <w:numPr>
+          <w:ilvl w:val="0"/>
+          <w:numId w:val="1"/>
+        </w:numPr>
+        <w:bidi/>
+        <w:rPr>
+          <w:rFonts w:cs="B Nazanin"/>
+          <w:sz w:val="28"/>
+          <w:szCs w:val="28"/>
+          <w:lang w:bidi="fa-IR"/>
+        </w:rPr>
+      </w:pPr>
+      <w:r>
+        <w:rPr>
+          <w:rFonts w:cs="B Nazanin" w:hint="cs"/>
+          <w:sz w:val="28"/>
+          <w:szCs w:val="28"/>
+          <w:rtl/>
+          <w:lang w:bidi="fa-IR"/>
+        </w:rPr>
+        <w:t xml:space="preserve"> تفاوت </w:t>
+      </w:r>
+      <w:r>
+        <w:rPr>
+          <w:rFonts w:cs="B Nazanin"/>
+          <w:sz w:val="28"/>
+          <w:szCs w:val="28"/>
+          <w:lang w:bidi="fa-IR"/>
+        </w:rPr>
+        <w:t>typeof</w:t>
+      </w:r>
+      <w:r>
+        <w:rPr>
+          <w:rFonts w:cs="B Nazanin" w:hint="cs"/>
+          <w:sz w:val="28"/>
+          <w:szCs w:val="28"/>
+          <w:rtl/>
+          <w:lang w:bidi="fa-IR"/>
+        </w:rPr>
+        <w:t xml:space="preserve"> و </w:t>
+      </w:r>
+      <w:r>
+        <w:rPr>
+          <w:rFonts w:cs="B Nazanin"/>
+          <w:sz w:val="28"/>
+          <w:szCs w:val="28"/>
+          <w:lang w:bidi="fa-IR"/>
+        </w:rPr>
+        <w:t>GetType</w:t>
+      </w:r>
+      <w:r>
+        <w:rPr>
+          <w:rFonts w:cs="B Nazanin" w:hint="cs"/>
+          <w:sz w:val="28"/>
+          <w:szCs w:val="28"/>
+          <w:rtl/>
+          <w:lang w:bidi="fa-IR"/>
+        </w:rPr>
+        <w:t xml:space="preserve"> در چیست؟</w:t>
+      </w:r>
+      <w:r>
+        <w:rPr>
+          <w:rFonts w:cs="B Nazanin"/>
+          <w:sz w:val="28"/>
+          <w:szCs w:val="28"/>
+          <w:rtl/>
+          <w:lang w:bidi="fa-IR"/>
+        </w:rPr>
+        <w:br/>
+      </w:r>
+      <w:r>
+        <w:rPr>
+          <w:rFonts w:cs="B Nazanin" w:hint="cs"/>
+          <w:sz w:val="28"/>
+          <w:szCs w:val="28"/>
+          <w:rtl/>
+          <w:lang w:bidi="fa-IR"/>
+        </w:rPr>
+        <w:t xml:space="preserve">هر دو </w:t>
+      </w:r>
+      <w:r>
+        <w:rPr>
+          <w:rFonts w:cs="B Nazanin"/>
+          <w:sz w:val="28"/>
+          <w:szCs w:val="28"/>
+          <w:lang w:bidi="fa-IR"/>
+        </w:rPr>
+        <w:t>type</w:t>
+      </w:r>
+      <w:r>
+        <w:rPr>
+          <w:rFonts w:cs="B Nazanin" w:hint="cs"/>
+          <w:sz w:val="28"/>
+          <w:szCs w:val="28"/>
+          <w:rtl/>
+          <w:lang w:bidi="fa-IR"/>
+        </w:rPr>
+        <w:t xml:space="preserve"> یک متغیر یا </w:t>
+      </w:r>
+      <w:r>
+        <w:rPr>
+          <w:rFonts w:cs="B Nazanin"/>
+          <w:sz w:val="28"/>
+          <w:szCs w:val="28"/>
+          <w:lang w:bidi="fa-IR"/>
+        </w:rPr>
+        <w:t>instance</w:t>
+      </w:r>
+      <w:r>
+        <w:rPr>
+          <w:rFonts w:cs="B Nazanin" w:hint="cs"/>
+          <w:sz w:val="28"/>
+          <w:szCs w:val="28"/>
+          <w:rtl/>
+          <w:lang w:bidi="fa-IR"/>
+        </w:rPr>
+        <w:t xml:space="preserve"> را به ما می دهند اما </w:t>
+      </w:r>
+      <w:r>
+        <w:rPr>
+          <w:rFonts w:cs="B Nazanin"/>
+          <w:sz w:val="28"/>
+          <w:szCs w:val="28"/>
+          <w:lang w:bidi="fa-IR"/>
+        </w:rPr>
+        <w:t>typeof</w:t>
+      </w:r>
+      <w:r>
+        <w:rPr>
+          <w:rFonts w:cs="B Nazanin" w:hint="cs"/>
+          <w:sz w:val="28"/>
+          <w:szCs w:val="28"/>
+          <w:rtl/>
+          <w:lang w:bidi="fa-IR"/>
+        </w:rPr>
+        <w:t xml:space="preserve"> در زمان کامپایل بررسی و انجام می شود و </w:t>
+      </w:r>
+      <w:r>
+        <w:rPr>
+          <w:rFonts w:cs="B Nazanin"/>
+          <w:sz w:val="28"/>
+          <w:szCs w:val="28"/>
+          <w:lang w:bidi="fa-IR"/>
+        </w:rPr>
+        <w:t>GetType</w:t>
+      </w:r>
+      <w:r>
+        <w:rPr>
+          <w:rFonts w:cs="B Nazanin" w:hint="cs"/>
+          <w:sz w:val="28"/>
+          <w:szCs w:val="28"/>
+          <w:rtl/>
+          <w:lang w:bidi="fa-IR"/>
+        </w:rPr>
+        <w:t xml:space="preserve"> در </w:t>
+      </w:r>
+      <w:r>
+        <w:rPr>
+          <w:rFonts w:cs="B Nazanin"/>
+          <w:sz w:val="28"/>
+          <w:szCs w:val="28"/>
+          <w:lang w:bidi="fa-IR"/>
+        </w:rPr>
+        <w:t>runtime</w:t>
+      </w:r>
+      <w:r>
+        <w:rPr>
+          <w:rFonts w:cs="B Nazanin" w:hint="cs"/>
+          <w:sz w:val="28"/>
+          <w:szCs w:val="28"/>
+          <w:rtl/>
+          <w:lang w:bidi="fa-IR"/>
+        </w:rPr>
+        <w:t>.</w:t>
+      </w:r>
+    </w:p>
+    <w:p>
+      <w:pPr>
+        <w:pStyle w:val="ListParagraph"/>
+        <w:numPr>
+          <w:ilvl w:val="0"/>
+          <w:numId w:val="1"/>
+        </w:numPr>
+        <w:bidi/>
+        <w:rPr>
+          <w:rFonts w:cs="B Nazanin"/>
+          <w:sz w:val="28"/>
+          <w:szCs w:val="28"/>
+          <w:lang w:bidi="fa-IR"/>
+        </w:rPr>
+      </w:pPr>
+      <w:r>
+        <w:rPr>
+          <w:rFonts w:cs="B Nazanin" w:hint="cs"/>
+          <w:sz w:val="28"/>
+          <w:szCs w:val="28"/>
+          <w:rtl/>
+          <w:lang w:bidi="fa-IR"/>
+        </w:rPr>
+        <w:t xml:space="preserve">تفاوت </w:t>
+      </w:r>
+      <w:r>
+        <w:rPr>
+          <w:rFonts w:cs="B Nazanin"/>
+          <w:sz w:val="28"/>
+          <w:szCs w:val="28"/>
+          <w:lang w:bidi="fa-IR"/>
+        </w:rPr>
+        <w:t>class</w:t>
+      </w:r>
+      <w:r>
+        <w:rPr>
+          <w:rFonts w:cs="B Nazanin" w:hint="cs"/>
+          <w:sz w:val="28"/>
+          <w:szCs w:val="28"/>
+          <w:rtl/>
+          <w:lang w:bidi="fa-IR"/>
+        </w:rPr>
+        <w:t xml:space="preserve"> و </w:t>
+      </w:r>
+      <w:r>
+        <w:rPr>
+          <w:rFonts w:cs="B Nazanin"/>
+          <w:sz w:val="28"/>
+          <w:szCs w:val="28"/>
+          <w:lang w:bidi="fa-IR"/>
+        </w:rPr>
+        <w:t>struct</w:t>
+      </w:r>
+      <w:r>
+        <w:rPr>
+          <w:rFonts w:cs="B Nazanin" w:hint="cs"/>
+          <w:sz w:val="28"/>
+          <w:szCs w:val="28"/>
+          <w:rtl/>
+          <w:lang w:bidi="fa-IR"/>
+        </w:rPr>
+        <w:t xml:space="preserve"> در چیست</w:t>
+      </w:r>
+      <w:r>
+        <w:rPr>
+          <w:rFonts w:cs="B Nazanin" w:hint="cs"/>
+          <w:sz w:val="28"/>
+          <w:szCs w:val="28"/>
+          <w:rtl/>
+          <w:lang w:bidi="fa-IR"/>
+        </w:rPr>
+        <w:t>؟</w:t>
+      </w:r>
+    </w:p>
+    <w:p>
+      <w:pPr>
+        <w:pStyle w:val="ListParagraph"/>
+        <w:numPr>
+          <w:ilvl w:val="1"/>
+          <w:numId w:val="1"/>
+        </w:numPr>
+        <w:bidi/>
+        <w:rPr>
+          <w:rFonts w:cs="B Nazanin"/>
+          <w:sz w:val="28"/>
+          <w:szCs w:val="28"/>
+          <w:lang w:bidi="fa-IR"/>
+        </w:rPr>
+      </w:pPr>
+      <w:r>
+        <w:rPr>
+          <w:rFonts w:cs="B Nazanin"/>
+          <w:sz w:val="28"/>
+          <w:szCs w:val="28"/>
+          <w:lang w:bidi="fa-IR"/>
+        </w:rPr>
+        <w:t>Class</w:t>
+      </w:r>
+      <w:r>
+        <w:rPr>
+          <w:rFonts w:cs="B Nazanin" w:hint="cs"/>
+          <w:sz w:val="28"/>
+          <w:szCs w:val="28"/>
+          <w:rtl/>
+          <w:lang w:bidi="fa-IR"/>
+        </w:rPr>
+        <w:t xml:space="preserve"> یک </w:t>
+      </w:r>
+      <w:r>
+        <w:rPr>
+          <w:rFonts w:cs="B Nazanin"/>
+          <w:sz w:val="28"/>
+          <w:szCs w:val="28"/>
+          <w:lang w:bidi="fa-IR"/>
+        </w:rPr>
+        <w:t>reference-type</w:t>
+      </w:r>
+      <w:r>
+        <w:rPr>
+          <w:rFonts w:cs="B Nazanin" w:hint="cs"/>
+          <w:sz w:val="28"/>
+          <w:szCs w:val="28"/>
+          <w:rtl/>
+          <w:lang w:bidi="fa-IR"/>
+        </w:rPr>
+        <w:t xml:space="preserve"> است و </w:t>
+      </w:r>
+      <w:r>
+        <w:rPr>
+          <w:rFonts w:cs="B Nazanin"/>
+          <w:sz w:val="28"/>
+          <w:szCs w:val="28"/>
+          <w:lang w:bidi="fa-IR"/>
+        </w:rPr>
+        <w:t>struct</w:t>
+      </w:r>
+      <w:r>
+        <w:rPr>
+          <w:rFonts w:cs="B Nazanin" w:hint="cs"/>
+          <w:sz w:val="28"/>
+          <w:szCs w:val="28"/>
+          <w:rtl/>
+          <w:lang w:bidi="fa-IR"/>
+        </w:rPr>
+        <w:t xml:space="preserve"> یک </w:t>
+      </w:r>
+      <w:r>
+        <w:rPr>
+          <w:rFonts w:cs="B Nazanin"/>
+          <w:sz w:val="28"/>
+          <w:szCs w:val="28"/>
+          <w:lang w:bidi="fa-IR"/>
+        </w:rPr>
+        <w:t>value-type</w:t>
+      </w:r>
+    </w:p>
+    <w:p>
+      <w:pPr>
+        <w:pStyle w:val="ListParagraph"/>
+        <w:numPr>
+          <w:ilvl w:val="1"/>
+          <w:numId w:val="1"/>
+        </w:numPr>
+        <w:bidi/>
+        <w:rPr>
+          <w:rFonts w:cs="B Nazanin"/>
+          <w:sz w:val="28"/>
+          <w:szCs w:val="28"/>
+          <w:lang w:bidi="fa-IR"/>
+        </w:rPr>
+      </w:pPr>
+      <w:r>
+        <w:rPr>
+          <w:rFonts w:cs="B Nazanin"/>
+          <w:sz w:val="28"/>
+          <w:szCs w:val="28"/>
+          <w:lang w:bidi="fa-IR"/>
+        </w:rPr>
+        <w:t>Struct</w:t>
+      </w:r>
+      <w:r>
+        <w:rPr>
+          <w:rFonts w:cs="B Nazanin" w:hint="cs"/>
+          <w:sz w:val="28"/>
+          <w:szCs w:val="28"/>
+          <w:rtl/>
+          <w:lang w:bidi="fa-IR"/>
+        </w:rPr>
+        <w:t xml:space="preserve"> قابلیت ارث بری ندارد</w:t>
+      </w:r>
+      <w:r>
+        <w:rPr>
+          <w:rFonts w:cs="B Nazanin" w:hint="cs"/>
+          <w:sz w:val="28"/>
+          <w:szCs w:val="28"/>
+          <w:rtl/>
+          <w:lang w:bidi="fa-IR"/>
+        </w:rPr>
+        <w:t xml:space="preserve"> و </w:t>
+      </w:r>
+      <w:r>
+        <w:rPr>
+          <w:rFonts w:cs="B Nazanin"/>
+          <w:sz w:val="28"/>
+          <w:szCs w:val="28"/>
+          <w:lang w:bidi="fa-IR"/>
+        </w:rPr>
+        <w:t>abstract</w:t>
+      </w:r>
+      <w:r>
+        <w:rPr>
+          <w:rFonts w:cs="B Nazanin" w:hint="cs"/>
+          <w:sz w:val="28"/>
+          <w:szCs w:val="28"/>
+          <w:rtl/>
+          <w:lang w:bidi="fa-IR"/>
+        </w:rPr>
+        <w:t xml:space="preserve"> نیز نمی شود.</w:t>
+      </w:r>
+    </w:p>
+    <w:p>
+      <w:pPr>
+        <w:pStyle w:val="ListParagraph"/>
+        <w:numPr>
+          <w:ilvl w:val="1"/>
+          <w:numId w:val="1"/>
+        </w:numPr>
+        <w:bidi/>
+        <w:rPr>
+          <w:rFonts w:cs="B Nazanin"/>
+          <w:sz w:val="28"/>
+          <w:szCs w:val="28"/>
+          <w:lang w:bidi="fa-IR"/>
+        </w:rPr>
+      </w:pPr>
+      <w:r>
+        <w:rPr>
+          <w:rFonts w:cs="B Nazanin"/>
+          <w:sz w:val="28"/>
+          <w:szCs w:val="28"/>
+          <w:lang w:bidi="fa-IR"/>
+        </w:rPr>
+        <w:t>Member</w:t>
+      </w:r>
+      <w:r>
+        <w:rPr>
+          <w:rFonts w:cs="B Nazanin" w:hint="cs"/>
+          <w:sz w:val="28"/>
+          <w:szCs w:val="28"/>
+          <w:rtl/>
+          <w:lang w:bidi="fa-IR"/>
+        </w:rPr>
+        <w:t xml:space="preserve"> ها در </w:t>
+      </w:r>
+      <w:r>
+        <w:rPr>
+          <w:rFonts w:cs="B Nazanin"/>
+          <w:sz w:val="28"/>
+          <w:szCs w:val="28"/>
+          <w:lang w:bidi="fa-IR"/>
+        </w:rPr>
+        <w:t>class</w:t>
+      </w:r>
+      <w:r>
+        <w:rPr>
+          <w:rFonts w:cs="B Nazanin" w:hint="cs"/>
+          <w:sz w:val="28"/>
+          <w:szCs w:val="28"/>
+          <w:rtl/>
+          <w:lang w:bidi="fa-IR"/>
+        </w:rPr>
+        <w:t xml:space="preserve"> به صورت پیش فرض </w:t>
+      </w:r>
+      <w:r>
+        <w:rPr>
+          <w:rFonts w:cs="B Nazanin"/>
+          <w:sz w:val="28"/>
+          <w:szCs w:val="28"/>
+          <w:lang w:bidi="fa-IR"/>
+        </w:rPr>
+        <w:t>private</w:t>
+      </w:r>
+      <w:r>
+        <w:rPr>
+          <w:rFonts w:cs="B Nazanin" w:hint="cs"/>
+          <w:sz w:val="28"/>
+          <w:szCs w:val="28"/>
+          <w:rtl/>
+          <w:lang w:bidi="fa-IR"/>
+        </w:rPr>
+        <w:t xml:space="preserve"> و در </w:t>
+      </w:r>
+      <w:r>
+        <w:rPr>
+          <w:rFonts w:cs="B Nazanin"/>
+          <w:sz w:val="28"/>
+          <w:szCs w:val="28"/>
+          <w:lang w:bidi="fa-IR"/>
+        </w:rPr>
+        <w:t>struct</w:t>
+      </w:r>
+      <w:r>
+        <w:rPr>
+          <w:rFonts w:cs="B Nazanin" w:hint="cs"/>
+          <w:sz w:val="28"/>
+          <w:szCs w:val="28"/>
+          <w:rtl/>
+          <w:lang w:bidi="fa-IR"/>
+        </w:rPr>
+        <w:t xml:space="preserve"> به صورت پیش فرض </w:t>
+      </w:r>
+      <w:r>
+        <w:rPr>
+          <w:rFonts w:cs="B Nazanin"/>
+          <w:sz w:val="28"/>
+          <w:szCs w:val="28"/>
+          <w:lang w:bidi="fa-IR"/>
+        </w:rPr>
+        <w:t>public</w:t>
+      </w:r>
+      <w:r>
+        <w:rPr>
+          <w:rFonts w:cs="B Nazanin" w:hint="cs"/>
+          <w:sz w:val="28"/>
+          <w:szCs w:val="28"/>
+          <w:rtl/>
+          <w:lang w:bidi="fa-IR"/>
+        </w:rPr>
+        <w:t xml:space="preserve"> اند.</w:t>
+      </w:r>
+    </w:p>
+    <w:p>
+      <w:pPr>
+        <w:pStyle w:val="ListParagraph"/>
+        <w:numPr>
+          <w:ilvl w:val="0"/>
+          <w:numId w:val="1"/>
+        </w:numPr>
+        <w:bidi/>
+        <w:rPr>
+          <w:rFonts w:cs="B Nazanin"/>
+          <w:sz w:val="28"/>
+          <w:szCs w:val="28"/>
+          <w:lang w:bidi="fa-IR"/>
+        </w:rPr>
+      </w:pPr>
+      <w:r>
+        <w:rPr>
+          <w:rFonts w:cs="B Nazanin"/>
+          <w:sz w:val="28"/>
+          <w:szCs w:val="28"/>
+          <w:lang w:bidi="fa-IR"/>
+        </w:rPr>
+        <w:t>Callback method</w:t>
+      </w:r>
+      <w:r>
+        <w:rPr>
+          <w:rFonts w:cs="B Nazanin" w:hint="cs"/>
+          <w:sz w:val="28"/>
+          <w:szCs w:val="28"/>
+          <w:rtl/>
+          <w:lang w:bidi="fa-IR"/>
+        </w:rPr>
+        <w:t xml:space="preserve"> چیست؟</w:t>
+      </w:r>
+      <w:r>
+        <w:rPr>
+          <w:rFonts w:cs="B Nazanin"/>
+          <w:sz w:val="28"/>
+          <w:szCs w:val="28"/>
+          <w:rtl/>
+          <w:lang w:bidi="fa-IR"/>
+        </w:rPr>
+        <w:br/>
+      </w:r>
+      <w:r>
+        <w:rPr>
+          <w:rFonts w:cs="B Nazanin" w:hint="cs"/>
+          <w:sz w:val="28"/>
+          <w:szCs w:val="28"/>
+          <w:rtl/>
+          <w:lang w:bidi="fa-IR"/>
+        </w:rPr>
+        <w:t xml:space="preserve">در </w:t>
+      </w:r>
+      <w:r>
+        <w:rPr>
+          <w:rFonts w:cs="B Nazanin"/>
+          <w:sz w:val="28"/>
+          <w:szCs w:val="28"/>
+          <w:lang w:bidi="fa-IR"/>
+        </w:rPr>
+        <w:t>chatgpt</w:t>
+      </w:r>
+      <w:r>
+        <w:rPr>
+          <w:rFonts w:cs="B Nazanin" w:hint="cs"/>
+          <w:sz w:val="28"/>
+          <w:szCs w:val="28"/>
+          <w:rtl/>
+          <w:lang w:bidi="fa-IR"/>
+        </w:rPr>
+        <w:t xml:space="preserve"> هست </w:t>
+      </w:r>
+    </w:p>
+    <w:p>
+      <w:pPr>
+        <w:pStyle w:val="ListParagraph"/>
+        <w:numPr>
+          <w:ilvl w:val="0"/>
+          <w:numId w:val="1"/>
+        </w:numPr>
+        <w:bidi/>
+        <w:rPr>
+          <w:rFonts w:cs="B Nazanin"/>
+          <w:sz w:val="28"/>
+          <w:szCs w:val="28"/>
+          <w:rtl/>
+          <w:lang w:bidi="fa-IR"/>
+        </w:rPr>
+      </w:pPr>
+      <w:r>
+        <w:rPr>
+          <w:rFonts w:cs="B Nazanin" w:hint="cs"/>
+          <w:sz w:val="28"/>
+          <w:szCs w:val="28"/>
+          <w:rtl/>
+          <w:lang w:bidi="fa-IR"/>
+        </w:rPr>
+        <w:t xml:space="preserve"> تفاوت </w:t>
+      </w:r>
+      <w:r>
+        <w:rPr>
+          <w:rFonts w:cs="B Nazanin"/>
+          <w:sz w:val="28"/>
+          <w:szCs w:val="28"/>
+          <w:lang w:bidi="fa-IR"/>
+        </w:rPr>
+        <w:t>object</w:t>
+      </w:r>
+      <w:r>
+        <w:rPr>
+          <w:rFonts w:cs="B Nazanin" w:hint="cs"/>
+          <w:sz w:val="28"/>
+          <w:szCs w:val="28"/>
+          <w:rtl/>
+          <w:lang w:bidi="fa-IR"/>
+        </w:rPr>
+        <w:t xml:space="preserve"> با </w:t>
+      </w:r>
+      <w:r>
+        <w:rPr>
+          <w:rFonts w:cs="B Nazanin"/>
+          <w:sz w:val="28"/>
+          <w:szCs w:val="28"/>
+          <w:lang w:bidi="fa-IR"/>
+        </w:rPr>
+        <w:t>Generic</w:t>
+      </w:r>
+      <w:r>
+        <w:rPr>
+          <w:rFonts w:cs="B Nazanin" w:hint="cs"/>
+          <w:sz w:val="28"/>
+          <w:szCs w:val="28"/>
+          <w:rtl/>
+          <w:lang w:bidi="fa-IR"/>
+        </w:rPr>
+        <w:t xml:space="preserve"> ها چیست؟</w:t>
+      </w:r>
+      <w:r>
+        <w:rPr>
+          <w:rFonts w:cs="B Nazanin"/>
+          <w:sz w:val="28"/>
+          <w:szCs w:val="28"/>
+          <w:rtl/>
+          <w:lang w:bidi="fa-IR"/>
+        </w:rPr>
+        <w:br/>
+      </w:r>
+      <w:r>
+        <w:rPr>
+          <w:rFonts w:cs="B Nazanin"/>
+          <w:sz w:val="28"/>
+          <w:szCs w:val="28"/>
+          <w:lang w:bidi="fa-IR"/>
+        </w:rPr>
+        <w:t>generic</w:t>
+      </w:r>
+      <w:r>
+        <w:rPr>
+          <w:rFonts w:cs="B Nazanin" w:hint="cs"/>
+          <w:sz w:val="28"/>
+          <w:szCs w:val="28"/>
+          <w:rtl/>
+          <w:lang w:bidi="fa-IR"/>
+        </w:rPr>
+        <w:t xml:space="preserve"> ها </w:t>
+      </w:r>
+      <w:r>
+        <w:rPr>
+          <w:rFonts w:cs="B Nazanin"/>
+          <w:sz w:val="28"/>
+          <w:szCs w:val="28"/>
+          <w:lang w:bidi="fa-IR"/>
+        </w:rPr>
+        <w:t>object</w:t>
+      </w:r>
+      <w:r>
+        <w:rPr>
+          <w:rFonts w:cs="B Nazanin" w:hint="cs"/>
+          <w:sz w:val="28"/>
+          <w:szCs w:val="28"/>
+          <w:rtl/>
+          <w:lang w:bidi="fa-IR"/>
+        </w:rPr>
+        <w:t xml:space="preserve"> های </w:t>
+      </w:r>
+      <w:r>
+        <w:rPr>
+          <w:rFonts w:cs="B Nazanin"/>
+          <w:sz w:val="28"/>
+          <w:szCs w:val="28"/>
+          <w:lang w:bidi="fa-IR"/>
+        </w:rPr>
+        <w:t>type-safe</w:t>
+      </w:r>
+      <w:r>
+        <w:rPr>
+          <w:rFonts w:cs="B Nazanin" w:hint="cs"/>
+          <w:sz w:val="28"/>
+          <w:szCs w:val="28"/>
+          <w:rtl/>
+          <w:lang w:bidi="fa-IR"/>
+        </w:rPr>
+        <w:t xml:space="preserve"> هستند چرا که نوع در زمان کامپایل مشخص شده و دیگر نگران ارور در </w:t>
+      </w:r>
+      <w:r>
+        <w:rPr>
+          <w:rFonts w:cs="B Nazanin"/>
+          <w:sz w:val="28"/>
+          <w:szCs w:val="28"/>
+          <w:lang w:bidi="fa-IR"/>
+        </w:rPr>
+        <w:t>runtime</w:t>
+      </w:r>
+      <w:r>
+        <w:rPr>
+          <w:rFonts w:cs="B Nazanin" w:hint="cs"/>
+          <w:sz w:val="28"/>
+          <w:szCs w:val="28"/>
+          <w:rtl/>
+          <w:lang w:bidi="fa-IR"/>
+        </w:rPr>
+        <w:t xml:space="preserve"> نخواهیم بود.</w:t>
+      </w:r>
     </w:p>
     <w:sectPr>
       <w:pgSz w:w="12240" w:h="15840"/>
@@ -4617,11 +6518,11 @@
   <w:abstractNum w:abstractNumId="0" w15:restartNumberingAfterBreak="0">
     <w:nsid w:val="4EC77E30"/>
     <w:multiLevelType w:val="hybridMultilevel"/>
-    <w:tmpl w:val="7F50B13C"/>
-    <w:lvl w:ilvl="0" w:tplc="0409000F">
+    <w:tmpl w:val="5308D33E"/>
+    <w:lvl w:ilvl="0" w:tplc="04090011">
       <w:start w:val="1"/>
       <w:numFmt w:val="decimal"/>
-      <w:lvlText w:val="%1."/>
+      <w:lvlText w:val="%1)"/>
       <w:lvlJc w:val="left"/>
       <w:pPr>
         <w:ind w:left="720" w:hanging="360"/>

</xml_diff>

<commit_message>
added new git and SQL questions
</commit_message>
<xml_diff>
--- a/CSharp/Csharp interview questions and answers.docx
+++ b/CSharp/Csharp interview questions and answers.docx
@@ -7649,26 +7649,7 @@
           <w:rtl/>
           <w:lang w:bidi="fa-IR"/>
         </w:rPr>
-        <w:t xml:space="preserve">یه مزیتشون اینه که وقتی توی خود اینترفیس داریم </w:t>
-      </w:r>
-      <w:r>
-        <w:rPr>
-          <w:rFonts w:cs="B Nazanin"/>
-          <w:sz w:val="28"/>
-          <w:szCs w:val="28"/>
-          <w:lang w:bidi="fa-IR"/>
-        </w:rPr>
-        <w:t>implementation</w:t>
-      </w:r>
-      <w:r>
-        <w:rPr>
-          <w:rFonts w:cs="B Nazanin" w:hint="cs"/>
-          <w:sz w:val="28"/>
-          <w:szCs w:val="28"/>
-          <w:rtl/>
-          <w:lang w:bidi="fa-IR"/>
-        </w:rPr>
-        <w:t xml:space="preserve"> انجام میدیم، دیگه در زمان استفاده نباید متغیر ما از نوع کلاسی باشه که داره این اینترفیس رو استفاده میکنه بلکه باید از نوع همون اینترفیس باشه.</w:t>
+        <w:t>یه پیاده سازی اولیه و مشترک برای متد های داخل اینترفیسمون داریم.</w:t>
       </w:r>
     </w:p>
     <w:p>
@@ -7694,6 +7675,51 @@
           <w:rtl/>
           <w:lang w:bidi="fa-IR"/>
         </w:rPr>
+        <w:t xml:space="preserve">یه مزیتشون اینه که وقتی توی خود اینترفیس داریم </w:t>
+      </w:r>
+      <w:r>
+        <w:rPr>
+          <w:rFonts w:cs="B Nazanin"/>
+          <w:sz w:val="28"/>
+          <w:szCs w:val="28"/>
+          <w:lang w:bidi="fa-IR"/>
+        </w:rPr>
+        <w:t>implementation</w:t>
+      </w:r>
+      <w:r>
+        <w:rPr>
+          <w:rFonts w:cs="B Nazanin" w:hint="cs"/>
+          <w:sz w:val="28"/>
+          <w:szCs w:val="28"/>
+          <w:rtl/>
+          <w:lang w:bidi="fa-IR"/>
+        </w:rPr>
+        <w:t xml:space="preserve"> انجام میدیم، دیگه در زمان استفاده نباید متغیر ما از نوع کلاسی باشه که داره این اینترفیس رو استفاده میکنه بلکه باید از نوع همون اینترفیس باشه.</w:t>
+      </w:r>
+    </w:p>
+    <w:p>
+      <w:pPr>
+        <w:pStyle w:val="ListParagraph"/>
+        <w:numPr>
+          <w:ilvl w:val="1"/>
+          <w:numId w:val="1"/>
+        </w:numPr>
+        <w:bidi/>
+        <w:rPr>
+          <w:rFonts w:cs="B Nazanin"/>
+          <w:sz w:val="28"/>
+          <w:szCs w:val="28"/>
+          <w:lang w:bidi="fa-IR"/>
+        </w:rPr>
+      </w:pPr>
+      <w:r>
+        <w:rPr>
+          <w:rFonts w:cs="B Nazanin" w:hint="cs"/>
+          <w:sz w:val="28"/>
+          <w:szCs w:val="28"/>
+          <w:rtl/>
+          <w:lang w:bidi="fa-IR"/>
+        </w:rPr>
         <w:t xml:space="preserve">یه اینترفیس که داره از یه اینترفیس دیگه که </w:t>
       </w:r>
       <w:r>
@@ -8360,6 +8386,7 @@
           <w:szCs w:val="28"/>
           <w:lang w:bidi="fa-IR"/>
         </w:rPr>
+        <w:lastRenderedPageBreak/>
         <w:t xml:space="preserve">Covariance </w:t>
       </w:r>
       <w:r>
@@ -8409,13 +8436,47 @@
       </w:pPr>
       <w:r>
         <w:rPr>
-          <w:rFonts w:cs="B Nazanin" w:hint="cs"/>
-          <w:sz w:val="28"/>
-          <w:szCs w:val="28"/>
-          <w:rtl/>
-          <w:lang w:bidi="fa-IR"/>
-        </w:rPr>
-        <w:lastRenderedPageBreak/>
+          <w:rFonts w:cs="B Nazanin"/>
+          <w:sz w:val="28"/>
+          <w:szCs w:val="28"/>
+          <w:lang w:bidi="fa-IR"/>
+        </w:rPr>
+        <w:t>Ref vs out vs in</w:t>
+      </w:r>
+      <w:r>
+        <w:rPr>
+          <w:rFonts w:cs="B Nazanin" w:hint="cs"/>
+          <w:sz w:val="28"/>
+          <w:szCs w:val="28"/>
+          <w:rtl/>
+          <w:lang w:bidi="fa-IR"/>
+        </w:rPr>
+        <w:t>؟</w:t>
+      </w:r>
+    </w:p>
+    <w:p>
+      <w:pPr>
+        <w:pStyle w:val="ListParagraph"/>
+        <w:numPr>
+          <w:ilvl w:val="0"/>
+          <w:numId w:val="1"/>
+        </w:numPr>
+        <w:bidi/>
+        <w:rPr>
+          <w:rFonts w:cs="B Nazanin"/>
+          <w:sz w:val="28"/>
+          <w:szCs w:val="28"/>
+          <w:lang w:bidi="fa-IR"/>
+        </w:rPr>
+      </w:pPr>
+      <w:r>
+        <w:rPr>
+          <w:rFonts w:cs="B Nazanin" w:hint="cs"/>
+          <w:sz w:val="28"/>
+          <w:szCs w:val="28"/>
+          <w:rtl/>
+          <w:lang w:bidi="fa-IR"/>
+        </w:rPr>
         <w:t xml:space="preserve">تفاوت </w:t>
       </w:r>
       <w:r>
@@ -14161,6 +14222,395 @@
           <w:lang w:bidi="fa-IR"/>
         </w:rPr>
         <w:t xml:space="preserve"> ئه، میتونه تقریبا از هر نوعی، دیتا داخل خودش داشته باشه.</w:t>
+      </w:r>
+    </w:p>
+    <w:p>
+      <w:pPr>
+        <w:pStyle w:val="ListParagraph"/>
+        <w:numPr>
+          <w:ilvl w:val="0"/>
+          <w:numId w:val="1"/>
+        </w:numPr>
+        <w:bidi/>
+        <w:rPr>
+          <w:rFonts w:cs="B Nazanin"/>
+          <w:sz w:val="28"/>
+          <w:szCs w:val="28"/>
+          <w:lang w:bidi="fa-IR"/>
+        </w:rPr>
+      </w:pPr>
+      <w:r>
+        <w:rPr>
+          <w:rFonts w:cs="B Nazanin" w:hint="cs"/>
+          <w:sz w:val="28"/>
+          <w:szCs w:val="28"/>
+          <w:rtl/>
+          <w:lang w:bidi="fa-IR"/>
+        </w:rPr>
+        <w:t xml:space="preserve">تفاوت </w:t>
+      </w:r>
+      <w:r>
+        <w:rPr>
+          <w:rFonts w:cs="B Nazanin"/>
+          <w:sz w:val="28"/>
+          <w:szCs w:val="28"/>
+          <w:lang w:bidi="fa-IR"/>
+        </w:rPr>
+        <w:t>shallow copy</w:t>
+      </w:r>
+      <w:r>
+        <w:rPr>
+          <w:rFonts w:cs="B Nazanin" w:hint="cs"/>
+          <w:sz w:val="28"/>
+          <w:szCs w:val="28"/>
+          <w:rtl/>
+          <w:lang w:bidi="fa-IR"/>
+        </w:rPr>
+        <w:t xml:space="preserve"> با </w:t>
+      </w:r>
+      <w:r>
+        <w:rPr>
+          <w:rFonts w:cs="B Nazanin"/>
+          <w:sz w:val="28"/>
+          <w:szCs w:val="28"/>
+          <w:lang w:bidi="fa-IR"/>
+        </w:rPr>
+        <w:t>deep copy</w:t>
+      </w:r>
+      <w:r>
+        <w:rPr>
+          <w:rFonts w:cs="B Nazanin" w:hint="cs"/>
+          <w:sz w:val="28"/>
+          <w:szCs w:val="28"/>
+          <w:rtl/>
+          <w:lang w:bidi="fa-IR"/>
+        </w:rPr>
+        <w:t>؟</w:t>
+      </w:r>
+    </w:p>
+    <w:p>
+      <w:pPr>
+        <w:pStyle w:val="ListParagraph"/>
+        <w:numPr>
+          <w:ilvl w:val="1"/>
+          <w:numId w:val="1"/>
+        </w:numPr>
+        <w:bidi/>
+        <w:rPr>
+          <w:rFonts w:cs="B Nazanin"/>
+          <w:sz w:val="28"/>
+          <w:szCs w:val="28"/>
+          <w:lang w:bidi="fa-IR"/>
+        </w:rPr>
+      </w:pPr>
+      <w:r>
+        <w:rPr>
+          <w:rFonts w:cs="B Nazanin" w:hint="cs"/>
+          <w:sz w:val="28"/>
+          <w:szCs w:val="28"/>
+          <w:rtl/>
+          <w:lang w:bidi="fa-IR"/>
+        </w:rPr>
+        <w:t xml:space="preserve">به طور خلاصه، </w:t>
+      </w:r>
+      <w:r>
+        <w:rPr>
+          <w:rFonts w:cs="B Nazanin"/>
+          <w:sz w:val="28"/>
+          <w:szCs w:val="28"/>
+          <w:lang w:bidi="fa-IR"/>
+        </w:rPr>
+        <w:t>shallow copy</w:t>
+      </w:r>
+      <w:r>
+        <w:rPr>
+          <w:rFonts w:cs="B Nazanin" w:hint="cs"/>
+          <w:sz w:val="28"/>
+          <w:szCs w:val="28"/>
+          <w:rtl/>
+          <w:lang w:bidi="fa-IR"/>
+        </w:rPr>
+        <w:t xml:space="preserve"> میاد رفرنس های به یه مقدار رو کپی میکنه اما </w:t>
+      </w:r>
+      <w:r>
+        <w:rPr>
+          <w:rFonts w:cs="B Nazanin"/>
+          <w:sz w:val="28"/>
+          <w:szCs w:val="28"/>
+          <w:lang w:bidi="fa-IR"/>
+        </w:rPr>
+        <w:t>deep copy</w:t>
+      </w:r>
+      <w:r>
+        <w:rPr>
+          <w:rFonts w:cs="B Nazanin" w:hint="cs"/>
+          <w:sz w:val="28"/>
+          <w:szCs w:val="28"/>
+          <w:rtl/>
+          <w:lang w:bidi="fa-IR"/>
+        </w:rPr>
+        <w:t xml:space="preserve"> میاد هم رفرنس هم مقدار رو کپی میکنه. توی </w:t>
+      </w:r>
+      <w:r>
+        <w:rPr>
+          <w:rFonts w:cs="B Nazanin"/>
+          <w:sz w:val="28"/>
+          <w:szCs w:val="28"/>
+          <w:lang w:bidi="fa-IR"/>
+        </w:rPr>
+        <w:t>shallow copy</w:t>
+      </w:r>
+      <w:r>
+        <w:rPr>
+          <w:rFonts w:cs="B Nazanin" w:hint="cs"/>
+          <w:sz w:val="28"/>
+          <w:szCs w:val="28"/>
+          <w:rtl/>
+          <w:lang w:bidi="fa-IR"/>
+        </w:rPr>
+        <w:t xml:space="preserve"> دوتا متغیر دارن به یه خونه حافظه اشاره میکنن اما توی </w:t>
+      </w:r>
+      <w:r>
+        <w:rPr>
+          <w:rFonts w:cs="B Nazanin"/>
+          <w:sz w:val="28"/>
+          <w:szCs w:val="28"/>
+          <w:lang w:bidi="fa-IR"/>
+        </w:rPr>
+        <w:t>deep copy</w:t>
+      </w:r>
+      <w:r>
+        <w:rPr>
+          <w:rFonts w:cs="B Nazanin" w:hint="cs"/>
+          <w:sz w:val="28"/>
+          <w:szCs w:val="28"/>
+          <w:rtl/>
+          <w:lang w:bidi="fa-IR"/>
+        </w:rPr>
+        <w:t>، دوتا متغیر دارن به دو خونه متفاوت حافظه اشاره میکنن و فقط مقدار داخل اون خونه هاس که یکیه.</w:t>
+      </w:r>
+    </w:p>
+    <w:p>
+      <w:pPr>
+        <w:pStyle w:val="ListParagraph"/>
+        <w:numPr>
+          <w:ilvl w:val="0"/>
+          <w:numId w:val="1"/>
+        </w:numPr>
+        <w:bidi/>
+        <w:rPr>
+          <w:rFonts w:cs="B Nazanin"/>
+          <w:sz w:val="28"/>
+          <w:szCs w:val="28"/>
+          <w:lang w:bidi="fa-IR"/>
+        </w:rPr>
+      </w:pPr>
+      <w:r>
+        <w:rPr>
+          <w:rFonts w:cs="B Nazanin"/>
+          <w:sz w:val="28"/>
+          <w:szCs w:val="28"/>
+          <w:lang w:bidi="fa-IR"/>
+        </w:rPr>
+        <w:t>Closure</w:t>
+      </w:r>
+      <w:r>
+        <w:rPr>
+          <w:rFonts w:cs="B Nazanin" w:hint="cs"/>
+          <w:sz w:val="28"/>
+          <w:szCs w:val="28"/>
+          <w:rtl/>
+          <w:lang w:bidi="fa-IR"/>
+        </w:rPr>
+        <w:t xml:space="preserve"> چیست؟</w:t>
+      </w:r>
+    </w:p>
+    <w:p>
+      <w:pPr>
+        <w:pStyle w:val="ListParagraph"/>
+        <w:numPr>
+          <w:ilvl w:val="1"/>
+          <w:numId w:val="1"/>
+        </w:numPr>
+        <w:bidi/>
+        <w:rPr>
+          <w:rFonts w:cs="B Nazanin"/>
+          <w:sz w:val="28"/>
+          <w:szCs w:val="28"/>
+          <w:lang w:bidi="fa-IR"/>
+        </w:rPr>
+      </w:pPr>
+      <w:r>
+        <w:rPr>
+          <w:rFonts w:cs="B Nazanin" w:hint="cs"/>
+          <w:sz w:val="28"/>
+          <w:szCs w:val="28"/>
+          <w:rtl/>
+          <w:lang w:bidi="fa-IR"/>
+        </w:rPr>
+        <w:t xml:space="preserve">مثل داستان </w:t>
+      </w:r>
+      <w:r>
+        <w:rPr>
+          <w:rFonts w:cs="B Nazanin"/>
+          <w:sz w:val="28"/>
+          <w:szCs w:val="28"/>
+          <w:lang w:bidi="fa-IR"/>
+        </w:rPr>
+        <w:t>capture</w:t>
+      </w:r>
+      <w:r>
+        <w:rPr>
+          <w:rFonts w:cs="B Nazanin" w:hint="cs"/>
+          <w:sz w:val="28"/>
+          <w:szCs w:val="28"/>
+          <w:rtl/>
+          <w:lang w:bidi="fa-IR"/>
+        </w:rPr>
+        <w:t xml:space="preserve"> توی </w:t>
+      </w:r>
+      <w:r>
+        <w:rPr>
+          <w:rFonts w:cs="B Nazanin"/>
+          <w:sz w:val="28"/>
+          <w:szCs w:val="28"/>
+          <w:lang w:bidi="fa-IR"/>
+        </w:rPr>
+        <w:t>lambda function</w:t>
+      </w:r>
+      <w:r>
+        <w:rPr>
+          <w:rFonts w:cs="B Nazanin" w:hint="cs"/>
+          <w:sz w:val="28"/>
+          <w:szCs w:val="28"/>
+          <w:rtl/>
+          <w:lang w:bidi="fa-IR"/>
+        </w:rPr>
+        <w:t xml:space="preserve"> توی </w:t>
+      </w:r>
+      <w:r>
+        <w:rPr>
+          <w:rFonts w:cs="B Nazanin"/>
+          <w:sz w:val="28"/>
+          <w:szCs w:val="28"/>
+          <w:lang w:bidi="fa-IR"/>
+        </w:rPr>
+        <w:t>c++</w:t>
+      </w:r>
+      <w:r>
+        <w:rPr>
+          <w:rFonts w:cs="B Nazanin" w:hint="cs"/>
+          <w:sz w:val="28"/>
+          <w:szCs w:val="28"/>
+          <w:rtl/>
+          <w:lang w:bidi="fa-IR"/>
+        </w:rPr>
+        <w:t xml:space="preserve"> ئه؛</w:t>
+      </w:r>
+    </w:p>
+    <w:p>
+      <w:pPr>
+        <w:pStyle w:val="ListParagraph"/>
+        <w:numPr>
+          <w:ilvl w:val="0"/>
+          <w:numId w:val="1"/>
+        </w:numPr>
+        <w:bidi/>
+        <w:rPr>
+          <w:rFonts w:cs="B Nazanin"/>
+          <w:sz w:val="28"/>
+          <w:szCs w:val="28"/>
+          <w:lang w:bidi="fa-IR"/>
+        </w:rPr>
+      </w:pPr>
+      <w:r>
+        <w:rPr>
+          <w:rFonts w:cs="B Nazanin"/>
+          <w:sz w:val="28"/>
+          <w:szCs w:val="28"/>
+          <w:lang w:bidi="fa-IR"/>
+        </w:rPr>
+        <w:t>Func vs Action vs Predicate</w:t>
+      </w:r>
+      <w:r>
+        <w:rPr>
+          <w:rFonts w:cs="B Nazanin" w:hint="cs"/>
+          <w:sz w:val="28"/>
+          <w:szCs w:val="28"/>
+          <w:rtl/>
+          <w:lang w:bidi="fa-IR"/>
+        </w:rPr>
+        <w:t>؟</w:t>
+      </w:r>
+    </w:p>
+    <w:p>
+      <w:pPr>
+        <w:pStyle w:val="ListParagraph"/>
+        <w:numPr>
+          <w:ilvl w:val="0"/>
+          <w:numId w:val="1"/>
+        </w:numPr>
+        <w:bidi/>
+        <w:rPr>
+          <w:rFonts w:cs="B Nazanin"/>
+          <w:sz w:val="28"/>
+          <w:szCs w:val="28"/>
+          <w:lang w:bidi="fa-IR"/>
+        </w:rPr>
+      </w:pPr>
+      <w:r>
+        <w:rPr>
+          <w:rFonts w:cs="B Nazanin"/>
+          <w:sz w:val="28"/>
+          <w:szCs w:val="28"/>
+          <w:lang w:bidi="fa-IR"/>
+        </w:rPr>
+        <w:t>Event</w:t>
+      </w:r>
+      <w:r>
+        <w:rPr>
+          <w:rFonts w:cs="B Nazanin" w:hint="cs"/>
+          <w:sz w:val="28"/>
+          <w:szCs w:val="28"/>
+          <w:rtl/>
+          <w:lang w:bidi="fa-IR"/>
+        </w:rPr>
+        <w:t>؟</w:t>
+      </w:r>
+    </w:p>
+    <w:p>
+      <w:pPr>
+        <w:pStyle w:val="ListParagraph"/>
+        <w:numPr>
+          <w:ilvl w:val="1"/>
+          <w:numId w:val="1"/>
+        </w:numPr>
+        <w:bidi/>
+        <w:rPr>
+          <w:rFonts w:cs="B Nazanin"/>
+          <w:sz w:val="28"/>
+          <w:szCs w:val="28"/>
+          <w:lang w:bidi="fa-IR"/>
+        </w:rPr>
+      </w:pPr>
+      <w:r>
+        <w:rPr>
+          <w:rFonts w:cs="B Nazanin"/>
+          <w:sz w:val="28"/>
+          <w:szCs w:val="28"/>
+          <w:lang w:bidi="fa-IR"/>
+        </w:rPr>
+        <w:t>https://www.csharptutorial.net/csharp-tutorial/csharp-events</w:t>
+      </w:r>
+      <w:r>
+        <w:rPr>
+          <w:rFonts w:cs="B Nazanin"/>
+          <w:sz w:val="28"/>
+          <w:szCs w:val="28"/>
+          <w:rtl/>
+          <w:lang w:bidi="fa-IR"/>
+        </w:rPr>
+        <w:t>/</w:t>
       </w:r>
     </w:p>
     <w:p>

</xml_diff>

<commit_message>
added State Design pattern
</commit_message>
<xml_diff>
--- a/CSharp/Csharp interview questions and answers.docx
+++ b/CSharp/Csharp interview questions and answers.docx
@@ -1,6 +1,6 @@
 
 <file path=word/document.xml><?xml version="1.0" encoding="utf-8"?>
-<w:document xmlns:wpc="http://schemas.microsoft.com/office/word/2010/wordprocessingCanvas" xmlns:cx="http://schemas.microsoft.com/office/drawing/2014/chartex" xmlns:cx1="http://schemas.microsoft.com/office/drawing/2015/9/8/chartex" xmlns:cx2="http://schemas.microsoft.com/office/drawing/2015/10/21/chartex" xmlns:cx3="http://schemas.microsoft.com/office/drawing/2016/5/9/chartex" xmlns:cx4="http://schemas.microsoft.com/office/drawing/2016/5/10/chartex" xmlns:cx5="http://schemas.microsoft.com/office/drawing/2016/5/11/chartex" xmlns:cx6="http://schemas.microsoft.com/office/drawing/2016/5/12/chartex" xmlns:cx7="http://schemas.microsoft.com/office/drawing/2016/5/13/chartex" xmlns:cx8="http://schemas.microsoft.com/office/drawing/2016/5/14/chartex" xmlns:mc="http://schemas.openxmlformats.org/markup-compatibility/2006" xmlns:aink="http://schemas.microsoft.com/office/drawing/2016/ink" xmlns:am3d="http://schemas.microsoft.com/office/drawing/2017/model3d" xmlns:o="urn:schemas-microsoft-com:office:office" xmlns:oel="http://schemas.microsoft.com/office/2019/extlst" xmlns:r="http://schemas.openxmlformats.org/officeDocument/2006/relationships" xmlns:m="http://schemas.openxmlformats.org/officeDocument/2006/math" xmlns:v="urn:schemas-microsoft-com:vml" xmlns:wp14="http://schemas.microsoft.com/office/word/2010/wordprocessingDrawing" xmlns:wp="http://schemas.openxmlformats.org/drawingml/2006/wordprocessingDrawing" xmlns:w10="urn:schemas-microsoft-com:office:word" xmlns:w="http://schemas.openxmlformats.org/wordprocessingml/2006/main" xmlns:w14="http://schemas.microsoft.com/office/word/2010/wordml" xmlns:w15="http://schemas.microsoft.com/office/word/2012/wordml" xmlns:w16cex="http://schemas.microsoft.com/office/word/2018/wordml/cex" xmlns:w16cid="http://schemas.microsoft.com/office/word/2016/wordml/cid" xmlns:w16="http://schemas.microsoft.com/office/word/2018/wordml" xmlns:w16du="http://schemas.microsoft.com/office/word/2023/wordml/word16du" xmlns:w16sdtdh="http://schemas.microsoft.com/office/word/2020/wordml/sdtdatahash" xmlns:w16se="http://schemas.microsoft.com/office/word/2015/wordml/symex" xmlns:wpg="http://schemas.microsoft.com/office/word/2010/wordprocessingGroup" xmlns:wpi="http://schemas.microsoft.com/office/word/2010/wordprocessingInk" xmlns:wne="http://schemas.microsoft.com/office/word/2006/wordml" xmlns:wps="http://schemas.microsoft.com/office/word/2010/wordprocessingShape" mc:Ignorable="w14 w15 w16se w16cid w16 w16cex w16sdtdh w16du wp14">
+<w:document xmlns:wpc="http://schemas.microsoft.com/office/word/2010/wordprocessingCanvas" xmlns:cx="http://schemas.microsoft.com/office/drawing/2014/chartex" xmlns:cx1="http://schemas.microsoft.com/office/drawing/2015/9/8/chartex" xmlns:cx2="http://schemas.microsoft.com/office/drawing/2015/10/21/chartex" xmlns:cx3="http://schemas.microsoft.com/office/drawing/2016/5/9/chartex" xmlns:cx4="http://schemas.microsoft.com/office/drawing/2016/5/10/chartex" xmlns:cx5="http://schemas.microsoft.com/office/drawing/2016/5/11/chartex" xmlns:cx6="http://schemas.microsoft.com/office/drawing/2016/5/12/chartex" xmlns:cx7="http://schemas.microsoft.com/office/drawing/2016/5/13/chartex" xmlns:cx8="http://schemas.microsoft.com/office/drawing/2016/5/14/chartex" xmlns:mc="http://schemas.openxmlformats.org/markup-compatibility/2006" xmlns:aink="http://schemas.microsoft.com/office/drawing/2016/ink" xmlns:am3d="http://schemas.microsoft.com/office/drawing/2017/model3d" xmlns:o="urn:schemas-microsoft-com:office:office" xmlns:oel="http://schemas.microsoft.com/office/2019/extlst" xmlns:r="http://schemas.openxmlformats.org/officeDocument/2006/relationships" xmlns:m="http://schemas.openxmlformats.org/officeDocument/2006/math" xmlns:v="urn:schemas-microsoft-com:vml" xmlns:wp14="http://schemas.microsoft.com/office/word/2010/wordprocessingDrawing" xmlns:wp="http://schemas.openxmlformats.org/drawingml/2006/wordprocessingDrawing" xmlns:w10="urn:schemas-microsoft-com:office:word" xmlns:w="http://schemas.openxmlformats.org/wordprocessingml/2006/main" xmlns:w14="http://schemas.microsoft.com/office/word/2010/wordml" xmlns:w15="http://schemas.microsoft.com/office/word/2012/wordml" xmlns:w16cex="http://schemas.microsoft.com/office/word/2018/wordml/cex" xmlns:w16cid="http://schemas.microsoft.com/office/word/2016/wordml/cid" xmlns:w16="http://schemas.microsoft.com/office/word/2018/wordml" xmlns:w16du="http://schemas.microsoft.com/office/word/2023/wordml/word16du" xmlns:w16sdtdh="http://schemas.microsoft.com/office/word/2020/wordml/sdtdatahash" xmlns:w16sdtfl="http://schemas.microsoft.com/office/word/2024/wordml/sdtformatlock" xmlns:w16se="http://schemas.microsoft.com/office/word/2015/wordml/symex" xmlns:wpg="http://schemas.microsoft.com/office/word/2010/wordprocessingGroup" xmlns:wpi="http://schemas.microsoft.com/office/word/2010/wordprocessingInk" xmlns:wne="http://schemas.microsoft.com/office/word/2006/wordml" xmlns:wps="http://schemas.microsoft.com/office/word/2010/wordprocessingShape" mc:Ignorable="w14 w15 w16se w16cid w16 w16cex w16sdtdh w16sdtfl w16du wp14">
   <w:body>
     <w:p>
       <w:pPr>
@@ -14704,6 +14704,51 @@
       </w:pPr>
       <w:r>
         <w:rPr>
+          <w:rFonts w:cs="B Nazanin" w:hint="cs"/>
+          <w:sz w:val="28"/>
+          <w:szCs w:val="28"/>
+          <w:rtl/>
+          <w:lang w:bidi="fa-IR"/>
+        </w:rPr>
+        <w:t xml:space="preserve">انواع </w:t>
+      </w:r>
+      <w:r>
+        <w:rPr>
+          <w:rFonts w:cs="B Nazanin"/>
+          <w:sz w:val="28"/>
+          <w:szCs w:val="28"/>
+          <w:lang w:bidi="fa-IR"/>
+        </w:rPr>
+        <w:t>null checking</w:t>
+      </w:r>
+      <w:r>
+        <w:rPr>
+          <w:rFonts w:cs="B Nazanin" w:hint="cs"/>
+          <w:sz w:val="28"/>
+          <w:szCs w:val="28"/>
+          <w:rtl/>
+          <w:lang w:bidi="fa-IR"/>
+        </w:rPr>
+        <w:t>؟</w:t>
+      </w:r>
+    </w:p>
+    <w:p>
+      <w:pPr>
+        <w:pStyle w:val="ListParagraph"/>
+        <w:numPr>
+          <w:ilvl w:val="0"/>
+          <w:numId w:val="1"/>
+        </w:numPr>
+        <w:bidi/>
+        <w:rPr>
+          <w:rFonts w:cs="B Nazanin"/>
+          <w:sz w:val="28"/>
+          <w:szCs w:val="28"/>
+          <w:lang w:bidi="fa-IR"/>
+        </w:rPr>
+      </w:pPr>
+      <w:r>
+        <w:rPr>
           <w:rFonts w:cs="B Nazanin"/>
           <w:sz w:val="28"/>
           <w:szCs w:val="28"/>
@@ -14935,7 +14980,7 @@
 </file>
 
 <file path=word/numbering.xml><?xml version="1.0" encoding="utf-8"?>
-<w:numbering xmlns:wpc="http://schemas.microsoft.com/office/word/2010/wordprocessingCanvas" xmlns:cx="http://schemas.microsoft.com/office/drawing/2014/chartex" xmlns:cx1="http://schemas.microsoft.com/office/drawing/2015/9/8/chartex" xmlns:cx2="http://schemas.microsoft.com/office/drawing/2015/10/21/chartex" xmlns:cx3="http://schemas.microsoft.com/office/drawing/2016/5/9/chartex" xmlns:cx4="http://schemas.microsoft.com/office/drawing/2016/5/10/chartex" xmlns:cx5="http://schemas.microsoft.com/office/drawing/2016/5/11/chartex" xmlns:cx6="http://schemas.microsoft.com/office/drawing/2016/5/12/chartex" xmlns:cx7="http://schemas.microsoft.com/office/drawing/2016/5/13/chartex" xmlns:cx8="http://schemas.microsoft.com/office/drawing/2016/5/14/chartex" xmlns:mc="http://schemas.openxmlformats.org/markup-compatibility/2006" xmlns:aink="http://schemas.microsoft.com/office/drawing/2016/ink" xmlns:am3d="http://schemas.microsoft.com/office/drawing/2017/model3d" xmlns:o="urn:schemas-microsoft-com:office:office" xmlns:oel="http://schemas.microsoft.com/office/2019/extlst" xmlns:r="http://schemas.openxmlformats.org/officeDocument/2006/relationships" xmlns:m="http://schemas.openxmlformats.org/officeDocument/2006/math" xmlns:v="urn:schemas-microsoft-com:vml" xmlns:wp14="http://schemas.microsoft.com/office/word/2010/wordprocessingDrawing" xmlns:wp="http://schemas.openxmlformats.org/drawingml/2006/wordprocessingDrawing" xmlns:w10="urn:schemas-microsoft-com:office:word" xmlns:w="http://schemas.openxmlformats.org/wordprocessingml/2006/main" xmlns:w14="http://schemas.microsoft.com/office/word/2010/wordml" xmlns:w15="http://schemas.microsoft.com/office/word/2012/wordml" xmlns:w16cex="http://schemas.microsoft.com/office/word/2018/wordml/cex" xmlns:w16cid="http://schemas.microsoft.com/office/word/2016/wordml/cid" xmlns:w16="http://schemas.microsoft.com/office/word/2018/wordml" xmlns:w16du="http://schemas.microsoft.com/office/word/2023/wordml/word16du" xmlns:w16sdtdh="http://schemas.microsoft.com/office/word/2020/wordml/sdtdatahash" xmlns:w16se="http://schemas.microsoft.com/office/word/2015/wordml/symex" xmlns:wpg="http://schemas.microsoft.com/office/word/2010/wordprocessingGroup" xmlns:wpi="http://schemas.microsoft.com/office/word/2010/wordprocessingInk" xmlns:wne="http://schemas.microsoft.com/office/word/2006/wordml" xmlns:wps="http://schemas.microsoft.com/office/word/2010/wordprocessingShape" mc:Ignorable="w14 w15 w16se w16cid w16 w16cex w16sdtdh w16du wp14">
+<w:numbering xmlns:wpc="http://schemas.microsoft.com/office/word/2010/wordprocessingCanvas" xmlns:cx="http://schemas.microsoft.com/office/drawing/2014/chartex" xmlns:cx1="http://schemas.microsoft.com/office/drawing/2015/9/8/chartex" xmlns:cx2="http://schemas.microsoft.com/office/drawing/2015/10/21/chartex" xmlns:cx3="http://schemas.microsoft.com/office/drawing/2016/5/9/chartex" xmlns:cx4="http://schemas.microsoft.com/office/drawing/2016/5/10/chartex" xmlns:cx5="http://schemas.microsoft.com/office/drawing/2016/5/11/chartex" xmlns:cx6="http://schemas.microsoft.com/office/drawing/2016/5/12/chartex" xmlns:cx7="http://schemas.microsoft.com/office/drawing/2016/5/13/chartex" xmlns:cx8="http://schemas.microsoft.com/office/drawing/2016/5/14/chartex" xmlns:mc="http://schemas.openxmlformats.org/markup-compatibility/2006" xmlns:aink="http://schemas.microsoft.com/office/drawing/2016/ink" xmlns:am3d="http://schemas.microsoft.com/office/drawing/2017/model3d" xmlns:o="urn:schemas-microsoft-com:office:office" xmlns:oel="http://schemas.microsoft.com/office/2019/extlst" xmlns:r="http://schemas.openxmlformats.org/officeDocument/2006/relationships" xmlns:m="http://schemas.openxmlformats.org/officeDocument/2006/math" xmlns:v="urn:schemas-microsoft-com:vml" xmlns:wp14="http://schemas.microsoft.com/office/word/2010/wordprocessingDrawing" xmlns:wp="http://schemas.openxmlformats.org/drawingml/2006/wordprocessingDrawing" xmlns:w10="urn:schemas-microsoft-com:office:word" xmlns:w="http://schemas.openxmlformats.org/wordprocessingml/2006/main" xmlns:w14="http://schemas.microsoft.com/office/word/2010/wordml" xmlns:w15="http://schemas.microsoft.com/office/word/2012/wordml" xmlns:w16cex="http://schemas.microsoft.com/office/word/2018/wordml/cex" xmlns:w16cid="http://schemas.microsoft.com/office/word/2016/wordml/cid" xmlns:w16="http://schemas.microsoft.com/office/word/2018/wordml" xmlns:w16du="http://schemas.microsoft.com/office/word/2023/wordml/word16du" xmlns:w16sdtdh="http://schemas.microsoft.com/office/word/2020/wordml/sdtdatahash" xmlns:w16sdtfl="http://schemas.microsoft.com/office/word/2024/wordml/sdtformatlock" xmlns:w16se="http://schemas.microsoft.com/office/word/2015/wordml/symex" xmlns:wpg="http://schemas.microsoft.com/office/word/2010/wordprocessingGroup" xmlns:wpi="http://schemas.microsoft.com/office/word/2010/wordprocessingInk" xmlns:wne="http://schemas.microsoft.com/office/word/2006/wordml" xmlns:wps="http://schemas.microsoft.com/office/word/2010/wordprocessingShape" mc:Ignorable="w14 w15 w16se w16cid w16 w16cex w16sdtdh w16sdtfl w16du wp14">
   <w:abstractNum w:abstractNumId="0" w15:restartNumberingAfterBreak="0">
     <w:nsid w:val="4EC77E30"/>
     <w:multiLevelType w:val="hybridMultilevel"/>
@@ -15119,7 +15164,7 @@
 </file>
 
 <file path=word/styles.xml><?xml version="1.0" encoding="utf-8"?>
-<w:styles xmlns:mc="http://schemas.openxmlformats.org/markup-compatibility/2006" xmlns:r="http://schemas.openxmlformats.org/officeDocument/2006/relationships" xmlns:w="http://schemas.openxmlformats.org/wordprocessingml/2006/main" xmlns:w14="http://schemas.microsoft.com/office/word/2010/wordml" xmlns:w15="http://schemas.microsoft.com/office/word/2012/wordml" xmlns:w16cex="http://schemas.microsoft.com/office/word/2018/wordml/cex" xmlns:w16cid="http://schemas.microsoft.com/office/word/2016/wordml/cid" xmlns:w16="http://schemas.microsoft.com/office/word/2018/wordml" xmlns:w16du="http://schemas.microsoft.com/office/word/2023/wordml/word16du" xmlns:w16sdtdh="http://schemas.microsoft.com/office/word/2020/wordml/sdtdatahash" xmlns:w16se="http://schemas.microsoft.com/office/word/2015/wordml/symex" mc:Ignorable="w14 w15 w16se w16cid w16 w16cex w16sdtdh w16du">
+<w:styles xmlns:mc="http://schemas.openxmlformats.org/markup-compatibility/2006" xmlns:r="http://schemas.openxmlformats.org/officeDocument/2006/relationships" xmlns:w="http://schemas.openxmlformats.org/wordprocessingml/2006/main" xmlns:w14="http://schemas.microsoft.com/office/word/2010/wordml" xmlns:w15="http://schemas.microsoft.com/office/word/2012/wordml" xmlns:w16cex="http://schemas.microsoft.com/office/word/2018/wordml/cex" xmlns:w16cid="http://schemas.microsoft.com/office/word/2016/wordml/cid" xmlns:w16="http://schemas.microsoft.com/office/word/2018/wordml" xmlns:w16du="http://schemas.microsoft.com/office/word/2023/wordml/word16du" xmlns:w16sdtdh="http://schemas.microsoft.com/office/word/2020/wordml/sdtdatahash" xmlns:w16sdtfl="http://schemas.microsoft.com/office/word/2024/wordml/sdtformatlock" xmlns:w16se="http://schemas.microsoft.com/office/word/2015/wordml/symex" mc:Ignorable="w14 w15 w16se w16cid w16 w16cex w16sdtdh w16sdtfl w16du">
   <w:docDefaults>
     <w:rPrDefault>
       <w:rPr>

</xml_diff>

<commit_message>
added DesignPattern (Singleton and State), Csharp and Begin LINQ
</commit_message>
<xml_diff>
--- a/CSharp/Csharp interview questions and answers.docx
+++ b/CSharp/Csharp interview questions and answers.docx
@@ -9869,7 +9869,7 @@
       <w:pPr>
         <w:pStyle w:val="ListParagraph"/>
         <w:numPr>
-          <w:ilvl w:val="0"/>
+          <w:ilvl w:val="1"/>
           <w:numId w:val="1"/>
         </w:numPr>
         <w:bidi/>
@@ -9888,45 +9888,147 @@
           <w:rtl/>
           <w:lang w:bidi="fa-IR"/>
         </w:rPr>
-        <w:t xml:space="preserve">کار </w:t>
-      </w:r>
-      <w:r>
-        <w:rPr>
-          <w:rFonts w:cs="B Nazanin"/>
-          <w:sz w:val="28"/>
-          <w:szCs w:val="28"/>
-          <w:lang w:bidi="fa-IR"/>
-        </w:rPr>
-        <w:t>checked</w:t>
-      </w:r>
-      <w:r>
-        <w:rPr>
-          <w:rFonts w:cs="B Nazanin" w:hint="cs"/>
-          <w:sz w:val="28"/>
-          <w:szCs w:val="28"/>
-          <w:rtl/>
-          <w:lang w:bidi="fa-IR"/>
-        </w:rPr>
-        <w:t xml:space="preserve"> و </w:t>
-      </w:r>
-      <w:r>
-        <w:rPr>
-          <w:rFonts w:cs="B Nazanin"/>
-          <w:sz w:val="28"/>
-          <w:szCs w:val="28"/>
-          <w:lang w:bidi="fa-IR"/>
-        </w:rPr>
-        <w:t xml:space="preserve"> unchecked</w:t>
-      </w:r>
-      <w:r>
-        <w:rPr>
-          <w:rFonts w:cs="B Nazanin" w:hint="cs"/>
-          <w:sz w:val="28"/>
-          <w:szCs w:val="28"/>
-          <w:rtl/>
-          <w:lang w:bidi="fa-IR"/>
-        </w:rPr>
-        <w:t xml:space="preserve"> چیست؟</w:t>
+        <w:t xml:space="preserve">علاوه بر زمان ساخت شئ از کلاس، هر زمان که به یه </w:t>
+      </w:r>
+      <w:r>
+        <w:rPr>
+          <w:rFonts w:cs="B Nazanin"/>
+          <w:sz w:val="28"/>
+          <w:szCs w:val="28"/>
+          <w:lang w:bidi="fa-IR"/>
+        </w:rPr>
+        <w:t>static member</w:t>
+      </w:r>
+      <w:r>
+        <w:rPr>
+          <w:rFonts w:cs="B Nazanin" w:hint="cs"/>
+          <w:sz w:val="28"/>
+          <w:szCs w:val="28"/>
+          <w:rtl/>
+          <w:lang w:bidi="fa-IR"/>
+        </w:rPr>
+        <w:t xml:space="preserve"> از کلاس بخواد </w:t>
+      </w:r>
+      <w:r>
+        <w:rPr>
+          <w:rFonts w:cs="B Nazanin"/>
+          <w:sz w:val="28"/>
+          <w:szCs w:val="28"/>
+          <w:lang w:bidi="fa-IR"/>
+        </w:rPr>
+        <w:t>reference</w:t>
+      </w:r>
+      <w:r>
+        <w:rPr>
+          <w:rFonts w:cs="B Nazanin" w:hint="cs"/>
+          <w:sz w:val="28"/>
+          <w:szCs w:val="28"/>
+          <w:rtl/>
+          <w:lang w:bidi="fa-IR"/>
+        </w:rPr>
+        <w:t xml:space="preserve"> داده بشه هم این </w:t>
+      </w:r>
+      <w:r>
+        <w:rPr>
+          <w:rFonts w:cs="B Nazanin"/>
+          <w:sz w:val="28"/>
+          <w:szCs w:val="28"/>
+          <w:lang w:bidi="fa-IR"/>
+        </w:rPr>
+        <w:t>ctor</w:t>
+      </w:r>
+      <w:r>
+        <w:rPr>
+          <w:rFonts w:cs="B Nazanin" w:hint="cs"/>
+          <w:sz w:val="28"/>
+          <w:szCs w:val="28"/>
+          <w:rtl/>
+          <w:lang w:bidi="fa-IR"/>
+        </w:rPr>
+        <w:t xml:space="preserve"> اجرا میشه.</w:t>
+      </w:r>
+    </w:p>
+    <w:p>
+      <w:pPr>
+        <w:pStyle w:val="ListParagraph"/>
+        <w:numPr>
+          <w:ilvl w:val="1"/>
+          <w:numId w:val="1"/>
+        </w:numPr>
+        <w:bidi/>
+        <w:rPr>
+          <w:rFonts w:cs="B Nazanin"/>
+          <w:sz w:val="28"/>
+          <w:szCs w:val="28"/>
+          <w:lang w:bidi="fa-IR"/>
+        </w:rPr>
+      </w:pPr>
+      <w:r>
+        <w:rPr>
+          <w:rFonts w:cs="B Nazanin" w:hint="cs"/>
+          <w:sz w:val="28"/>
+          <w:szCs w:val="28"/>
+          <w:rtl/>
+          <w:lang w:bidi="fa-IR"/>
+        </w:rPr>
+        <w:t xml:space="preserve">یه </w:t>
+      </w:r>
+      <w:r>
+        <w:rPr>
+          <w:rFonts w:cs="B Nazanin"/>
+          <w:sz w:val="28"/>
+          <w:szCs w:val="28"/>
+          <w:lang w:bidi="fa-IR"/>
+        </w:rPr>
+        <w:t>flag</w:t>
+      </w:r>
+      <w:r>
+        <w:rPr>
+          <w:rFonts w:cs="B Nazanin" w:hint="cs"/>
+          <w:sz w:val="28"/>
+          <w:szCs w:val="28"/>
+          <w:rtl/>
+          <w:lang w:bidi="fa-IR"/>
+        </w:rPr>
+        <w:t xml:space="preserve"> به اسم </w:t>
+      </w:r>
+      <w:r>
+        <w:rPr>
+          <w:rFonts w:cs="B Nazanin"/>
+          <w:sz w:val="28"/>
+          <w:szCs w:val="28"/>
+          <w:lang w:bidi="fa-IR"/>
+        </w:rPr>
+        <w:t>beforefieldinit</w:t>
+      </w:r>
+      <w:r>
+        <w:rPr>
+          <w:rFonts w:cs="B Nazanin" w:hint="cs"/>
+          <w:sz w:val="28"/>
+          <w:szCs w:val="28"/>
+          <w:rtl/>
+          <w:lang w:bidi="fa-IR"/>
+        </w:rPr>
+        <w:t xml:space="preserve"> داریم که این </w:t>
+      </w:r>
+      <w:r>
+        <w:rPr>
+          <w:rFonts w:cs="B Nazanin"/>
+          <w:sz w:val="28"/>
+          <w:szCs w:val="28"/>
+          <w:lang w:bidi="fa-IR"/>
+        </w:rPr>
+        <w:t>ctor</w:t>
+      </w:r>
+      <w:r>
+        <w:rPr>
+          <w:rFonts w:cs="B Nazanin" w:hint="cs"/>
+          <w:sz w:val="28"/>
+          <w:szCs w:val="28"/>
+          <w:rtl/>
+          <w:lang w:bidi="fa-IR"/>
+        </w:rPr>
+        <w:t xml:space="preserve"> اونو غیرفعال می کنه.</w:t>
       </w:r>
       <w:r>
         <w:rPr>
@@ -9938,187 +10040,31 @@
         </w:rPr>
         <w:br/>
       </w:r>
-      <w:r>
-        <w:rPr>
-          <w:rFonts w:cs="B Nazanin" w:hint="cs"/>
-          <w:sz w:val="28"/>
-          <w:szCs w:val="28"/>
-          <w:rtl/>
-          <w:lang w:bidi="fa-IR"/>
-        </w:rPr>
-        <w:t xml:space="preserve">برخی کد ها ممکن است در زمان کامپایل، ارور ندهند. به عنوان مثال </w:t>
-      </w:r>
-      <w:r>
-        <w:rPr>
-          <w:rFonts w:cs="B Nazanin"/>
-          <w:sz w:val="28"/>
-          <w:szCs w:val="28"/>
-          <w:lang w:bidi="fa-IR"/>
-        </w:rPr>
-        <w:t>overflow</w:t>
-      </w:r>
-      <w:r>
-        <w:rPr>
-          <w:rFonts w:cs="B Nazanin" w:hint="cs"/>
-          <w:sz w:val="28"/>
-          <w:szCs w:val="28"/>
-          <w:rtl/>
-          <w:lang w:bidi="fa-IR"/>
-        </w:rPr>
-        <w:t xml:space="preserve"> که در متغیر های عددی بیشتر اتفاق می افتد، در زمان کامپایل اروری به آن داده نمی شود و نیز در زمان اجرا نه تنها به </w:t>
-      </w:r>
-      <w:r>
-        <w:rPr>
-          <w:rFonts w:cs="B Nazanin"/>
-          <w:sz w:val="28"/>
-          <w:szCs w:val="28"/>
-          <w:lang w:bidi="fa-IR"/>
-        </w:rPr>
-        <w:t>excpetion</w:t>
-      </w:r>
-      <w:r>
-        <w:rPr>
-          <w:rFonts w:cs="B Nazanin" w:hint="cs"/>
-          <w:sz w:val="28"/>
-          <w:szCs w:val="28"/>
-          <w:rtl/>
-          <w:lang w:bidi="fa-IR"/>
-        </w:rPr>
-        <w:t xml:space="preserve"> نمی خورد بلکه یک مقدار متفاوت و نابرابر با مقدار واقعی را نمایش می دهد. با استفاده از اپراتور </w:t>
-      </w:r>
-      <w:r>
-        <w:rPr>
-          <w:rFonts w:cs="B Nazanin"/>
-          <w:sz w:val="28"/>
-          <w:szCs w:val="28"/>
-          <w:lang w:bidi="fa-IR"/>
-        </w:rPr>
-        <w:t>checked</w:t>
-      </w:r>
-      <w:r>
-        <w:rPr>
-          <w:rFonts w:cs="B Nazanin" w:hint="cs"/>
-          <w:sz w:val="28"/>
-          <w:szCs w:val="28"/>
-          <w:rtl/>
-          <w:lang w:bidi="fa-IR"/>
-        </w:rPr>
-        <w:t xml:space="preserve">، اگر مواردی مثل </w:t>
-      </w:r>
-      <w:r>
-        <w:rPr>
-          <w:rFonts w:cs="B Nazanin"/>
-          <w:sz w:val="28"/>
-          <w:szCs w:val="28"/>
-          <w:lang w:bidi="fa-IR"/>
-        </w:rPr>
-        <w:t>overflow</w:t>
-      </w:r>
-      <w:r>
-        <w:rPr>
-          <w:rFonts w:cs="B Nazanin" w:hint="cs"/>
-          <w:sz w:val="28"/>
-          <w:szCs w:val="28"/>
-          <w:rtl/>
-          <w:lang w:bidi="fa-IR"/>
-        </w:rPr>
-        <w:t xml:space="preserve"> اتفاق بیفتد، آنگاه در </w:t>
-      </w:r>
-      <w:r>
-        <w:rPr>
-          <w:rFonts w:cs="B Nazanin"/>
-          <w:sz w:val="28"/>
-          <w:szCs w:val="28"/>
-          <w:lang w:bidi="fa-IR"/>
-        </w:rPr>
-        <w:t>runtime</w:t>
-      </w:r>
-      <w:r>
-        <w:rPr>
-          <w:rFonts w:cs="B Nazanin" w:hint="cs"/>
-          <w:sz w:val="28"/>
-          <w:szCs w:val="28"/>
-          <w:rtl/>
-          <w:lang w:bidi="fa-IR"/>
-        </w:rPr>
-        <w:t xml:space="preserve">  یک </w:t>
-      </w:r>
-      <w:r>
-        <w:rPr>
-          <w:rFonts w:cs="B Nazanin"/>
-          <w:sz w:val="28"/>
-          <w:szCs w:val="28"/>
-          <w:lang w:bidi="fa-IR"/>
-        </w:rPr>
-        <w:t>exception</w:t>
-      </w:r>
-      <w:r>
-        <w:rPr>
-          <w:rFonts w:cs="B Nazanin" w:hint="cs"/>
-          <w:sz w:val="28"/>
-          <w:szCs w:val="28"/>
-          <w:rtl/>
-          <w:lang w:bidi="fa-IR"/>
-        </w:rPr>
-        <w:t xml:space="preserve"> اتفاق افتاده و از ادامه برنامه به آن صورت جلوگیری می کند. اپراتور </w:t>
-      </w:r>
-      <w:r>
-        <w:rPr>
-          <w:rFonts w:cs="B Nazanin"/>
-          <w:sz w:val="28"/>
-          <w:szCs w:val="28"/>
-          <w:lang w:bidi="fa-IR"/>
-        </w:rPr>
-        <w:t>unchecked</w:t>
-      </w:r>
-      <w:r>
-        <w:rPr>
-          <w:rFonts w:cs="B Nazanin" w:hint="cs"/>
-          <w:sz w:val="28"/>
-          <w:szCs w:val="28"/>
-          <w:rtl/>
-          <w:lang w:bidi="fa-IR"/>
-        </w:rPr>
-        <w:t xml:space="preserve"> برعکس آن عمل کرده و کد در </w:t>
-      </w:r>
-      <w:r>
-        <w:rPr>
-          <w:rFonts w:cs="B Nazanin"/>
-          <w:sz w:val="28"/>
-          <w:szCs w:val="28"/>
-          <w:lang w:bidi="fa-IR"/>
-        </w:rPr>
-        <w:t>runtime</w:t>
-      </w:r>
-      <w:r>
-        <w:rPr>
-          <w:rFonts w:cs="B Nazanin" w:hint="cs"/>
-          <w:sz w:val="28"/>
-          <w:szCs w:val="28"/>
-          <w:rtl/>
-          <w:lang w:bidi="fa-IR"/>
-        </w:rPr>
-        <w:t xml:space="preserve"> دیگر </w:t>
-      </w:r>
-      <w:r>
-        <w:rPr>
-          <w:rFonts w:cs="B Nazanin"/>
-          <w:sz w:val="28"/>
-          <w:szCs w:val="28"/>
-          <w:lang w:bidi="fa-IR"/>
-        </w:rPr>
-        <w:t>exception</w:t>
-      </w:r>
-      <w:r>
-        <w:rPr>
-          <w:rFonts w:cs="B Nazanin" w:hint="cs"/>
-          <w:sz w:val="28"/>
-          <w:szCs w:val="28"/>
-          <w:rtl/>
-          <w:lang w:bidi="fa-IR"/>
-        </w:rPr>
-        <w:t xml:space="preserve"> بر نمی گرداند. تنظیماتی وجود دارد که میتوان پیش فرض بودن هر کدام از این حالات در کد را در آن تعیین کرد و سپس بر طبق آن از این اپراتور ها در کد استفاده نمود.</w:t>
-      </w:r>
+      <w:hyperlink r:id="rId7" w:history="1">
+        <w:r>
+          <w:rPr>
+            <w:rStyle w:val="Hyperlink"/>
+            <w:rFonts w:cs="B Nazanin"/>
+            <w:sz w:val="28"/>
+            <w:szCs w:val="28"/>
+            <w:lang w:bidi="fa-IR"/>
+          </w:rPr>
+          <w:t>https://csharpindepth.com/articles/BeforeFieldInit</w:t>
+        </w:r>
+      </w:hyperlink>
+    </w:p>
+    <w:p>
+      <w:pPr>
+        <w:pStyle w:val="ListParagraph"/>
+        <w:bidi/>
+        <w:ind w:left="1440"/>
+        <w:rPr>
+          <w:rFonts w:cs="B Nazanin"/>
+          <w:sz w:val="28"/>
+          <w:szCs w:val="28"/>
+          <w:lang w:bidi="fa-IR"/>
+        </w:rPr>
+      </w:pPr>
     </w:p>
     <w:p>
       <w:pPr>
@@ -10143,26 +10089,45 @@
           <w:rtl/>
           <w:lang w:bidi="fa-IR"/>
         </w:rPr>
-        <w:t xml:space="preserve">مزیت </w:t>
-      </w:r>
-      <w:r>
-        <w:rPr>
-          <w:rFonts w:cs="B Nazanin"/>
-          <w:sz w:val="28"/>
-          <w:szCs w:val="28"/>
-          <w:lang w:bidi="fa-IR"/>
-        </w:rPr>
-        <w:t>BitArray</w:t>
-      </w:r>
-      <w:r>
-        <w:rPr>
-          <w:rFonts w:cs="B Nazanin" w:hint="cs"/>
-          <w:sz w:val="28"/>
-          <w:szCs w:val="28"/>
-          <w:rtl/>
-          <w:lang w:bidi="fa-IR"/>
-        </w:rPr>
-        <w:t xml:space="preserve"> بر آرایه معمولی چیست؟</w:t>
+        <w:t xml:space="preserve">کار </w:t>
+      </w:r>
+      <w:r>
+        <w:rPr>
+          <w:rFonts w:cs="B Nazanin"/>
+          <w:sz w:val="28"/>
+          <w:szCs w:val="28"/>
+          <w:lang w:bidi="fa-IR"/>
+        </w:rPr>
+        <w:t>checked</w:t>
+      </w:r>
+      <w:r>
+        <w:rPr>
+          <w:rFonts w:cs="B Nazanin" w:hint="cs"/>
+          <w:sz w:val="28"/>
+          <w:szCs w:val="28"/>
+          <w:rtl/>
+          <w:lang w:bidi="fa-IR"/>
+        </w:rPr>
+        <w:t xml:space="preserve"> و </w:t>
+      </w:r>
+      <w:r>
+        <w:rPr>
+          <w:rFonts w:cs="B Nazanin"/>
+          <w:sz w:val="28"/>
+          <w:szCs w:val="28"/>
+          <w:lang w:bidi="fa-IR"/>
+        </w:rPr>
+        <w:t xml:space="preserve"> unchecked</w:t>
+      </w:r>
+      <w:r>
+        <w:rPr>
+          <w:rFonts w:cs="B Nazanin" w:hint="cs"/>
+          <w:sz w:val="28"/>
+          <w:szCs w:val="28"/>
+          <w:rtl/>
+          <w:lang w:bidi="fa-IR"/>
+        </w:rPr>
+        <w:t xml:space="preserve"> چیست؟</w:t>
       </w:r>
       <w:r>
         <w:rPr>
@@ -10182,26 +10147,83 @@
           <w:rtl/>
           <w:lang w:bidi="fa-IR"/>
         </w:rPr>
-        <w:t xml:space="preserve">متغیر های از نوع </w:t>
-      </w:r>
-      <w:r>
-        <w:rPr>
-          <w:rFonts w:cs="B Nazanin"/>
-          <w:sz w:val="28"/>
-          <w:szCs w:val="28"/>
-          <w:lang w:bidi="fa-IR"/>
-        </w:rPr>
-        <w:t>bool</w:t>
-      </w:r>
-      <w:r>
-        <w:rPr>
-          <w:rFonts w:cs="B Nazanin" w:hint="cs"/>
-          <w:sz w:val="28"/>
-          <w:szCs w:val="28"/>
-          <w:rtl/>
-          <w:lang w:bidi="fa-IR"/>
-        </w:rPr>
-        <w:t xml:space="preserve"> گرچه باید فقط یک بیت حافظه اشغال کنند اما در واقعیت در </w:t>
+        <w:t xml:space="preserve">برخی کد ها ممکن است در زمان کامپایل، ارور ندهند. به عنوان مثال </w:t>
+      </w:r>
+      <w:r>
+        <w:rPr>
+          <w:rFonts w:cs="B Nazanin"/>
+          <w:sz w:val="28"/>
+          <w:szCs w:val="28"/>
+          <w:lang w:bidi="fa-IR"/>
+        </w:rPr>
+        <w:t>overflow</w:t>
+      </w:r>
+      <w:r>
+        <w:rPr>
+          <w:rFonts w:cs="B Nazanin" w:hint="cs"/>
+          <w:sz w:val="28"/>
+          <w:szCs w:val="28"/>
+          <w:rtl/>
+          <w:lang w:bidi="fa-IR"/>
+        </w:rPr>
+        <w:t xml:space="preserve"> که در متغیر های عددی بیشتر اتفاق می افتد، در زمان کامپایل اروری به آن داده نمی شود و نیز در زمان اجرا نه تنها به </w:t>
+      </w:r>
+      <w:r>
+        <w:rPr>
+          <w:rFonts w:cs="B Nazanin"/>
+          <w:sz w:val="28"/>
+          <w:szCs w:val="28"/>
+          <w:lang w:bidi="fa-IR"/>
+        </w:rPr>
+        <w:t>excpetion</w:t>
+      </w:r>
+      <w:r>
+        <w:rPr>
+          <w:rFonts w:cs="B Nazanin" w:hint="cs"/>
+          <w:sz w:val="28"/>
+          <w:szCs w:val="28"/>
+          <w:rtl/>
+          <w:lang w:bidi="fa-IR"/>
+        </w:rPr>
+        <w:t xml:space="preserve"> نمی خورد بلکه یک مقدار متفاوت و نابرابر با مقدار واقعی را نمایش می دهد. با استفاده از اپراتور </w:t>
+      </w:r>
+      <w:r>
+        <w:rPr>
+          <w:rFonts w:cs="B Nazanin"/>
+          <w:sz w:val="28"/>
+          <w:szCs w:val="28"/>
+          <w:lang w:bidi="fa-IR"/>
+        </w:rPr>
+        <w:t>checked</w:t>
+      </w:r>
+      <w:r>
+        <w:rPr>
+          <w:rFonts w:cs="B Nazanin" w:hint="cs"/>
+          <w:sz w:val="28"/>
+          <w:szCs w:val="28"/>
+          <w:rtl/>
+          <w:lang w:bidi="fa-IR"/>
+        </w:rPr>
+        <w:t xml:space="preserve">، اگر مواردی مثل </w:t>
+      </w:r>
+      <w:r>
+        <w:rPr>
+          <w:rFonts w:cs="B Nazanin"/>
+          <w:sz w:val="28"/>
+          <w:szCs w:val="28"/>
+          <w:lang w:bidi="fa-IR"/>
+        </w:rPr>
+        <w:t>overflow</w:t>
+      </w:r>
+      <w:r>
+        <w:rPr>
+          <w:rFonts w:cs="B Nazanin" w:hint="cs"/>
+          <w:sz w:val="28"/>
+          <w:szCs w:val="28"/>
+          <w:rtl/>
+          <w:lang w:bidi="fa-IR"/>
+        </w:rPr>
+        <w:t xml:space="preserve"> اتفاق بیفتد، آنگاه در </w:t>
       </w:r>
       <w:r>
         <w:rPr>
@@ -10220,7 +10242,45 @@
           <w:rtl/>
           <w:lang w:bidi="fa-IR"/>
         </w:rPr>
-        <w:t xml:space="preserve"> یک </w:t>
+        <w:t xml:space="preserve">  یک </w:t>
+      </w:r>
+      <w:r>
+        <w:rPr>
+          <w:rFonts w:cs="B Nazanin"/>
+          <w:sz w:val="28"/>
+          <w:szCs w:val="28"/>
+          <w:lang w:bidi="fa-IR"/>
+        </w:rPr>
+        <w:t>exception</w:t>
+      </w:r>
+      <w:r>
+        <w:rPr>
+          <w:rFonts w:cs="B Nazanin" w:hint="cs"/>
+          <w:sz w:val="28"/>
+          <w:szCs w:val="28"/>
+          <w:rtl/>
+          <w:lang w:bidi="fa-IR"/>
+        </w:rPr>
+        <w:t xml:space="preserve"> اتفاق افتاده و از ادامه برنامه به آن صورت جلوگیری می کند. اپراتور </w:t>
+      </w:r>
+      <w:r>
+        <w:rPr>
+          <w:rFonts w:cs="B Nazanin"/>
+          <w:sz w:val="28"/>
+          <w:szCs w:val="28"/>
+          <w:lang w:bidi="fa-IR"/>
+        </w:rPr>
+        <w:t>unchecked</w:t>
+      </w:r>
+      <w:r>
+        <w:rPr>
+          <w:rFonts w:cs="B Nazanin" w:hint="cs"/>
+          <w:sz w:val="28"/>
+          <w:szCs w:val="28"/>
+          <w:rtl/>
+          <w:lang w:bidi="fa-IR"/>
+        </w:rPr>
+        <w:t xml:space="preserve"> برعکس آن عمل </w:t>
       </w:r>
       <w:r>
         <w:rPr>
@@ -10231,74 +10291,45 @@
           <w:lang w:bidi="fa-IR"/>
         </w:rPr>
         <w:lastRenderedPageBreak/>
-        <w:t xml:space="preserve">بایت را اشغال می کنند. اگه لیستی از چند متغیر یا مقدار </w:t>
-      </w:r>
-      <w:r>
-        <w:rPr>
-          <w:rFonts w:cs="B Nazanin"/>
-          <w:sz w:val="28"/>
-          <w:szCs w:val="28"/>
-          <w:lang w:bidi="fa-IR"/>
-        </w:rPr>
-        <w:t>bool</w:t>
-      </w:r>
-      <w:r>
-        <w:rPr>
-          <w:rFonts w:cs="B Nazanin" w:hint="cs"/>
-          <w:sz w:val="28"/>
-          <w:szCs w:val="28"/>
-          <w:rtl/>
-          <w:lang w:bidi="fa-IR"/>
-        </w:rPr>
-        <w:t xml:space="preserve"> بخواهیم داشته باشیم، استفاده از </w:t>
-      </w:r>
-      <w:r>
-        <w:rPr>
-          <w:rFonts w:cs="B Nazanin"/>
-          <w:sz w:val="28"/>
-          <w:szCs w:val="28"/>
-          <w:lang w:bidi="fa-IR"/>
-        </w:rPr>
-        <w:t>BitArray</w:t>
-      </w:r>
-      <w:r>
-        <w:rPr>
-          <w:rFonts w:cs="B Nazanin" w:hint="cs"/>
-          <w:sz w:val="28"/>
-          <w:szCs w:val="28"/>
-          <w:rtl/>
-          <w:lang w:bidi="fa-IR"/>
-        </w:rPr>
-        <w:t xml:space="preserve"> به جای آرایه عادی بهتر است چرا که در آن دقیقا به ازای هر خانه </w:t>
-      </w:r>
-      <w:r>
-        <w:rPr>
-          <w:rFonts w:cs="B Nazanin"/>
-          <w:sz w:val="28"/>
-          <w:szCs w:val="28"/>
-          <w:lang w:bidi="fa-IR"/>
-        </w:rPr>
-        <w:t>BitArray</w:t>
-      </w:r>
-      <w:r>
-        <w:rPr>
-          <w:rFonts w:cs="B Nazanin" w:hint="cs"/>
-          <w:sz w:val="28"/>
-          <w:szCs w:val="28"/>
-          <w:rtl/>
-          <w:lang w:bidi="fa-IR"/>
-        </w:rPr>
-        <w:t xml:space="preserve"> یک بیت از حافظه به جای یک بایت اشغال می شود</w:t>
-      </w:r>
-      <w:r>
-        <w:rPr>
-          <w:rFonts w:cs="B Nazanin" w:hint="cs"/>
-          <w:sz w:val="28"/>
-          <w:szCs w:val="28"/>
-          <w:rtl/>
-          <w:lang w:bidi="fa-IR"/>
-        </w:rPr>
-        <w:t>.</w:t>
+        <w:t xml:space="preserve">کرده و کد در </w:t>
+      </w:r>
+      <w:r>
+        <w:rPr>
+          <w:rFonts w:cs="B Nazanin"/>
+          <w:sz w:val="28"/>
+          <w:szCs w:val="28"/>
+          <w:lang w:bidi="fa-IR"/>
+        </w:rPr>
+        <w:t>runtime</w:t>
+      </w:r>
+      <w:r>
+        <w:rPr>
+          <w:rFonts w:cs="B Nazanin" w:hint="cs"/>
+          <w:sz w:val="28"/>
+          <w:szCs w:val="28"/>
+          <w:rtl/>
+          <w:lang w:bidi="fa-IR"/>
+        </w:rPr>
+        <w:t xml:space="preserve"> دیگر </w:t>
+      </w:r>
+      <w:r>
+        <w:rPr>
+          <w:rFonts w:cs="B Nazanin"/>
+          <w:sz w:val="28"/>
+          <w:szCs w:val="28"/>
+          <w:lang w:bidi="fa-IR"/>
+        </w:rPr>
+        <w:t>exception</w:t>
+      </w:r>
+      <w:r>
+        <w:rPr>
+          <w:rFonts w:cs="B Nazanin" w:hint="cs"/>
+          <w:sz w:val="28"/>
+          <w:szCs w:val="28"/>
+          <w:rtl/>
+          <w:lang w:bidi="fa-IR"/>
+        </w:rPr>
+        <w:t xml:space="preserve"> بر نمی گرداند. تنظیماتی وجود دارد که میتوان پیش فرض بودن هر کدام از این حالات در کد را در آن تعیین کرد و سپس بر طبق آن از این اپراتور ها در کد استفاده نمود.</w:t>
       </w:r>
     </w:p>
     <w:p>
@@ -10324,45 +10355,26 @@
           <w:rtl/>
           <w:lang w:bidi="fa-IR"/>
         </w:rPr>
-        <w:t xml:space="preserve">تفاوت </w:t>
-      </w:r>
-      <w:r>
-        <w:rPr>
-          <w:rFonts w:cs="B Nazanin"/>
-          <w:sz w:val="28"/>
-          <w:szCs w:val="28"/>
-          <w:lang w:bidi="fa-IR"/>
-        </w:rPr>
-        <w:t>Jagged array</w:t>
-      </w:r>
-      <w:r>
-        <w:rPr>
-          <w:rFonts w:cs="B Nazanin" w:hint="cs"/>
-          <w:sz w:val="28"/>
-          <w:szCs w:val="28"/>
-          <w:rtl/>
-          <w:lang w:bidi="fa-IR"/>
-        </w:rPr>
-        <w:t xml:space="preserve"> با </w:t>
-      </w:r>
-      <w:r>
-        <w:rPr>
-          <w:rFonts w:cs="B Nazanin"/>
-          <w:sz w:val="28"/>
-          <w:szCs w:val="28"/>
-          <w:lang w:bidi="fa-IR"/>
-        </w:rPr>
-        <w:t>Rectangular array</w:t>
-      </w:r>
-      <w:r>
-        <w:rPr>
-          <w:rFonts w:cs="B Nazanin" w:hint="cs"/>
-          <w:sz w:val="28"/>
-          <w:szCs w:val="28"/>
-          <w:rtl/>
-          <w:lang w:bidi="fa-IR"/>
-        </w:rPr>
-        <w:t xml:space="preserve"> در چیست؟</w:t>
+        <w:t xml:space="preserve">مزیت </w:t>
+      </w:r>
+      <w:r>
+        <w:rPr>
+          <w:rFonts w:cs="B Nazanin"/>
+          <w:sz w:val="28"/>
+          <w:szCs w:val="28"/>
+          <w:lang w:bidi="fa-IR"/>
+        </w:rPr>
+        <w:t>BitArray</w:t>
+      </w:r>
+      <w:r>
+        <w:rPr>
+          <w:rFonts w:cs="B Nazanin" w:hint="cs"/>
+          <w:sz w:val="28"/>
+          <w:szCs w:val="28"/>
+          <w:rtl/>
+          <w:lang w:bidi="fa-IR"/>
+        </w:rPr>
+        <w:t xml:space="preserve"> بر آرایه معمولی چیست؟</w:t>
       </w:r>
       <w:r>
         <w:rPr>
@@ -10382,64 +10394,112 @@
           <w:rtl/>
           <w:lang w:bidi="fa-IR"/>
         </w:rPr>
-        <w:t xml:space="preserve">در </w:t>
-      </w:r>
-      <w:r>
-        <w:rPr>
-          <w:rFonts w:cs="B Nazanin"/>
-          <w:sz w:val="28"/>
-          <w:szCs w:val="28"/>
-          <w:lang w:bidi="fa-IR"/>
-        </w:rPr>
-        <w:t>Rectangular</w:t>
-      </w:r>
-      <w:r>
-        <w:rPr>
-          <w:rFonts w:cs="B Nazanin" w:hint="cs"/>
-          <w:sz w:val="28"/>
-          <w:szCs w:val="28"/>
-          <w:rtl/>
-          <w:lang w:bidi="fa-IR"/>
-        </w:rPr>
-        <w:t xml:space="preserve">، طول آرایه های داخلی یکسان است اما در </w:t>
-      </w:r>
-      <w:r>
-        <w:rPr>
-          <w:rFonts w:cs="B Nazanin"/>
-          <w:sz w:val="28"/>
-          <w:szCs w:val="28"/>
-          <w:lang w:bidi="fa-IR"/>
-        </w:rPr>
-        <w:t>Jagged</w:t>
-      </w:r>
-      <w:r>
-        <w:rPr>
-          <w:rFonts w:cs="B Nazanin" w:hint="cs"/>
-          <w:sz w:val="28"/>
-          <w:szCs w:val="28"/>
-          <w:rtl/>
-          <w:lang w:bidi="fa-IR"/>
-        </w:rPr>
-        <w:t xml:space="preserve"> طول آرایه های داخلی دلخواه است و در زمان </w:t>
-      </w:r>
-      <w:r>
-        <w:rPr>
-          <w:rFonts w:cs="B Nazanin"/>
-          <w:sz w:val="28"/>
-          <w:szCs w:val="28"/>
-          <w:lang w:bidi="fa-IR"/>
-        </w:rPr>
-        <w:t>declaration</w:t>
-      </w:r>
-      <w:r>
-        <w:rPr>
-          <w:rFonts w:cs="B Nazanin" w:hint="cs"/>
-          <w:sz w:val="28"/>
-          <w:szCs w:val="28"/>
-          <w:rtl/>
-          <w:lang w:bidi="fa-IR"/>
-        </w:rPr>
-        <w:t xml:space="preserve"> آن می توان این مقدار را به آن داد.</w:t>
+        <w:t xml:space="preserve">متغیر های از نوع </w:t>
+      </w:r>
+      <w:r>
+        <w:rPr>
+          <w:rFonts w:cs="B Nazanin"/>
+          <w:sz w:val="28"/>
+          <w:szCs w:val="28"/>
+          <w:lang w:bidi="fa-IR"/>
+        </w:rPr>
+        <w:t>bool</w:t>
+      </w:r>
+      <w:r>
+        <w:rPr>
+          <w:rFonts w:cs="B Nazanin" w:hint="cs"/>
+          <w:sz w:val="28"/>
+          <w:szCs w:val="28"/>
+          <w:rtl/>
+          <w:lang w:bidi="fa-IR"/>
+        </w:rPr>
+        <w:t xml:space="preserve"> گرچه باید فقط یک بیت حافظه اشغال کنند اما در واقعیت در </w:t>
+      </w:r>
+      <w:r>
+        <w:rPr>
+          <w:rFonts w:cs="B Nazanin"/>
+          <w:sz w:val="28"/>
+          <w:szCs w:val="28"/>
+          <w:lang w:bidi="fa-IR"/>
+        </w:rPr>
+        <w:t>runtime</w:t>
+      </w:r>
+      <w:r>
+        <w:rPr>
+          <w:rFonts w:cs="B Nazanin" w:hint="cs"/>
+          <w:sz w:val="28"/>
+          <w:szCs w:val="28"/>
+          <w:rtl/>
+          <w:lang w:bidi="fa-IR"/>
+        </w:rPr>
+        <w:t xml:space="preserve"> یک بایت را اشغال می کنند. اگه لیستی از چند متغیر یا مقدار </w:t>
+      </w:r>
+      <w:r>
+        <w:rPr>
+          <w:rFonts w:cs="B Nazanin"/>
+          <w:sz w:val="28"/>
+          <w:szCs w:val="28"/>
+          <w:lang w:bidi="fa-IR"/>
+        </w:rPr>
+        <w:t>bool</w:t>
+      </w:r>
+      <w:r>
+        <w:rPr>
+          <w:rFonts w:cs="B Nazanin" w:hint="cs"/>
+          <w:sz w:val="28"/>
+          <w:szCs w:val="28"/>
+          <w:rtl/>
+          <w:lang w:bidi="fa-IR"/>
+        </w:rPr>
+        <w:t xml:space="preserve"> بخواهیم داشته باشیم، استفاده از </w:t>
+      </w:r>
+      <w:r>
+        <w:rPr>
+          <w:rFonts w:cs="B Nazanin"/>
+          <w:sz w:val="28"/>
+          <w:szCs w:val="28"/>
+          <w:lang w:bidi="fa-IR"/>
+        </w:rPr>
+        <w:t>BitArray</w:t>
+      </w:r>
+      <w:r>
+        <w:rPr>
+          <w:rFonts w:cs="B Nazanin" w:hint="cs"/>
+          <w:sz w:val="28"/>
+          <w:szCs w:val="28"/>
+          <w:rtl/>
+          <w:lang w:bidi="fa-IR"/>
+        </w:rPr>
+        <w:t xml:space="preserve"> به جای آرایه عادی بهتر است چرا که در آن دقیقا به ازای هر خانه </w:t>
+      </w:r>
+      <w:r>
+        <w:rPr>
+          <w:rFonts w:cs="B Nazanin"/>
+          <w:sz w:val="28"/>
+          <w:szCs w:val="28"/>
+          <w:lang w:bidi="fa-IR"/>
+        </w:rPr>
+        <w:t>BitArray</w:t>
+      </w:r>
+      <w:r>
+        <w:rPr>
+          <w:rFonts w:cs="B Nazanin" w:hint="cs"/>
+          <w:sz w:val="28"/>
+          <w:szCs w:val="28"/>
+          <w:rtl/>
+          <w:lang w:bidi="fa-IR"/>
+        </w:rPr>
+        <w:t xml:space="preserve"> یک بیت از حافظه به جای یک بایت اشغال می شود</w:t>
+      </w:r>
+      <w:r>
+        <w:rPr>
+          <w:rFonts w:cs="B Nazanin" w:hint="cs"/>
+          <w:sz w:val="28"/>
+          <w:szCs w:val="28"/>
+          <w:rtl/>
+          <w:lang w:bidi="fa-IR"/>
+        </w:rPr>
+        <w:t>.</w:t>
       </w:r>
     </w:p>
     <w:p>
@@ -10465,16 +10525,6 @@
           <w:rtl/>
           <w:lang w:bidi="fa-IR"/>
         </w:rPr>
-        <w:t xml:space="preserve"> </w:t>
-      </w:r>
-      <w:r>
-        <w:rPr>
-          <w:rFonts w:cs="B Nazanin" w:hint="cs"/>
-          <w:sz w:val="28"/>
-          <w:szCs w:val="28"/>
-          <w:rtl/>
-          <w:lang w:bidi="fa-IR"/>
-        </w:rPr>
         <w:t xml:space="preserve">تفاوت </w:t>
       </w:r>
       <w:r>
@@ -10484,26 +10534,26 @@
           <w:szCs w:val="28"/>
           <w:lang w:bidi="fa-IR"/>
         </w:rPr>
-        <w:t>readonly</w:t>
-      </w:r>
-      <w:r>
-        <w:rPr>
-          <w:rFonts w:cs="B Nazanin" w:hint="cs"/>
-          <w:sz w:val="28"/>
-          <w:szCs w:val="28"/>
-          <w:rtl/>
-          <w:lang w:bidi="fa-IR"/>
-        </w:rPr>
-        <w:t xml:space="preserve"> و </w:t>
-      </w:r>
-      <w:r>
-        <w:rPr>
-          <w:rFonts w:cs="B Nazanin"/>
-          <w:sz w:val="28"/>
-          <w:szCs w:val="28"/>
-          <w:lang w:bidi="fa-IR"/>
-        </w:rPr>
-        <w:t>const</w:t>
+        <w:t>Jagged array</w:t>
+      </w:r>
+      <w:r>
+        <w:rPr>
+          <w:rFonts w:cs="B Nazanin" w:hint="cs"/>
+          <w:sz w:val="28"/>
+          <w:szCs w:val="28"/>
+          <w:rtl/>
+          <w:lang w:bidi="fa-IR"/>
+        </w:rPr>
+        <w:t xml:space="preserve"> با </w:t>
+      </w:r>
+      <w:r>
+        <w:rPr>
+          <w:rFonts w:cs="B Nazanin"/>
+          <w:sz w:val="28"/>
+          <w:szCs w:val="28"/>
+          <w:lang w:bidi="fa-IR"/>
+        </w:rPr>
+        <w:t>Rectangular array</w:t>
       </w:r>
       <w:r>
         <w:rPr>
@@ -10533,122 +10583,45 @@
           <w:rtl/>
           <w:lang w:bidi="fa-IR"/>
         </w:rPr>
-        <w:t xml:space="preserve">فیلد های </w:t>
-      </w:r>
-      <w:r>
-        <w:rPr>
-          <w:rFonts w:cs="B Nazanin"/>
-          <w:sz w:val="28"/>
-          <w:szCs w:val="28"/>
-          <w:lang w:bidi="fa-IR"/>
-        </w:rPr>
-        <w:t>readonly</w:t>
-      </w:r>
-      <w:r>
-        <w:rPr>
-          <w:rFonts w:cs="B Nazanin" w:hint="cs"/>
-          <w:sz w:val="28"/>
-          <w:szCs w:val="28"/>
-          <w:rtl/>
-          <w:lang w:bidi="fa-IR"/>
-        </w:rPr>
-        <w:t xml:space="preserve"> در زمان ساخت یک </w:t>
-      </w:r>
-      <w:r>
-        <w:rPr>
-          <w:rFonts w:cs="B Nazanin"/>
-          <w:sz w:val="28"/>
-          <w:szCs w:val="28"/>
-          <w:lang w:bidi="fa-IR"/>
-        </w:rPr>
-        <w:t>instance</w:t>
-      </w:r>
-      <w:r>
-        <w:rPr>
-          <w:rFonts w:cs="B Nazanin" w:hint="cs"/>
-          <w:sz w:val="28"/>
-          <w:szCs w:val="28"/>
-          <w:rtl/>
-          <w:lang w:bidi="fa-IR"/>
-        </w:rPr>
-        <w:t xml:space="preserve"> از کلاس</w:t>
-      </w:r>
-      <w:r>
-        <w:rPr>
-          <w:rFonts w:cs="B Nazanin" w:hint="cs"/>
-          <w:sz w:val="28"/>
-          <w:szCs w:val="28"/>
-          <w:rtl/>
-          <w:lang w:bidi="fa-IR"/>
-        </w:rPr>
-        <w:t>،</w:t>
-      </w:r>
-      <w:r>
-        <w:rPr>
-          <w:rFonts w:cs="B Nazanin" w:hint="cs"/>
-          <w:sz w:val="28"/>
-          <w:szCs w:val="28"/>
-          <w:rtl/>
-          <w:lang w:bidi="fa-IR"/>
-        </w:rPr>
-        <w:t xml:space="preserve"> در </w:t>
-      </w:r>
-      <w:r>
-        <w:rPr>
-          <w:rFonts w:cs="B Nazanin"/>
-          <w:sz w:val="28"/>
-          <w:szCs w:val="28"/>
-          <w:lang w:bidi="fa-IR"/>
-        </w:rPr>
-        <w:t>constructor</w:t>
-      </w:r>
-      <w:r>
-        <w:rPr>
-          <w:rFonts w:cs="B Nazanin" w:hint="cs"/>
-          <w:sz w:val="28"/>
-          <w:szCs w:val="28"/>
-          <w:rtl/>
-          <w:lang w:bidi="fa-IR"/>
-        </w:rPr>
-        <w:t xml:space="preserve"> قابل مقدار دهی هستند در نتیجه در </w:t>
-      </w:r>
-      <w:r>
-        <w:rPr>
-          <w:rFonts w:cs="B Nazanin"/>
-          <w:sz w:val="28"/>
-          <w:szCs w:val="28"/>
-          <w:lang w:bidi="fa-IR"/>
-        </w:rPr>
-        <w:t>runtime</w:t>
-      </w:r>
-      <w:r>
-        <w:rPr>
-          <w:rFonts w:cs="B Nazanin" w:hint="cs"/>
-          <w:sz w:val="28"/>
-          <w:szCs w:val="28"/>
-          <w:rtl/>
-          <w:lang w:bidi="fa-IR"/>
-        </w:rPr>
-        <w:t xml:space="preserve"> قابلیت پر شدن دارند. فیلد های </w:t>
-      </w:r>
-      <w:r>
-        <w:rPr>
-          <w:rFonts w:cs="B Nazanin"/>
-          <w:sz w:val="28"/>
-          <w:szCs w:val="28"/>
-          <w:lang w:bidi="fa-IR"/>
-        </w:rPr>
-        <w:t>const</w:t>
-      </w:r>
-      <w:r>
-        <w:rPr>
-          <w:rFonts w:cs="B Nazanin" w:hint="cs"/>
-          <w:sz w:val="28"/>
-          <w:szCs w:val="28"/>
-          <w:rtl/>
-          <w:lang w:bidi="fa-IR"/>
-        </w:rPr>
-        <w:t xml:space="preserve"> اما در زمان </w:t>
+        <w:t xml:space="preserve">در </w:t>
+      </w:r>
+      <w:r>
+        <w:rPr>
+          <w:rFonts w:cs="B Nazanin"/>
+          <w:sz w:val="28"/>
+          <w:szCs w:val="28"/>
+          <w:lang w:bidi="fa-IR"/>
+        </w:rPr>
+        <w:t>Rectangular</w:t>
+      </w:r>
+      <w:r>
+        <w:rPr>
+          <w:rFonts w:cs="B Nazanin" w:hint="cs"/>
+          <w:sz w:val="28"/>
+          <w:szCs w:val="28"/>
+          <w:rtl/>
+          <w:lang w:bidi="fa-IR"/>
+        </w:rPr>
+        <w:t xml:space="preserve">، طول آرایه های داخلی یکسان است اما در </w:t>
+      </w:r>
+      <w:r>
+        <w:rPr>
+          <w:rFonts w:cs="B Nazanin"/>
+          <w:sz w:val="28"/>
+          <w:szCs w:val="28"/>
+          <w:lang w:bidi="fa-IR"/>
+        </w:rPr>
+        <w:t>Jagged</w:t>
+      </w:r>
+      <w:r>
+        <w:rPr>
+          <w:rFonts w:cs="B Nazanin" w:hint="cs"/>
+          <w:sz w:val="28"/>
+          <w:szCs w:val="28"/>
+          <w:rtl/>
+          <w:lang w:bidi="fa-IR"/>
+        </w:rPr>
+        <w:t xml:space="preserve"> طول آرایه های داخلی دلخواه است و در زمان </w:t>
       </w:r>
       <w:r>
         <w:rPr>
@@ -10667,93 +10640,7 @@
           <w:rtl/>
           <w:lang w:bidi="fa-IR"/>
         </w:rPr>
-        <w:t xml:space="preserve"> باید مقداردهی شوند در نتیجه در زمان کامپایل باید پر بشوند.</w:t>
-      </w:r>
-      <w:r>
-        <w:rPr>
-          <w:rFonts w:cs="B Nazanin" w:hint="cs"/>
-          <w:sz w:val="28"/>
-          <w:szCs w:val="28"/>
-          <w:rtl/>
-          <w:lang w:bidi="fa-IR"/>
-        </w:rPr>
-        <w:t xml:space="preserve"> همچنین تنها </w:t>
-      </w:r>
-      <w:r>
-        <w:rPr>
-          <w:rFonts w:cs="B Nazanin"/>
-          <w:sz w:val="28"/>
-          <w:szCs w:val="28"/>
-          <w:lang w:bidi="fa-IR"/>
-        </w:rPr>
-        <w:t>type</w:t>
-      </w:r>
-      <w:r>
-        <w:rPr>
-          <w:rFonts w:cs="B Nazanin" w:hint="cs"/>
-          <w:sz w:val="28"/>
-          <w:szCs w:val="28"/>
-          <w:rtl/>
-          <w:lang w:bidi="fa-IR"/>
-        </w:rPr>
-        <w:t xml:space="preserve"> های </w:t>
-      </w:r>
-      <w:r>
-        <w:rPr>
-          <w:rFonts w:cs="B Nazanin"/>
-          <w:sz w:val="28"/>
-          <w:szCs w:val="28"/>
-          <w:lang w:bidi="fa-IR"/>
-        </w:rPr>
-        <w:t>bool, string, char, enum</w:t>
-      </w:r>
-      <w:r>
-        <w:rPr>
-          <w:rFonts w:cs="B Nazanin" w:hint="cs"/>
-          <w:sz w:val="28"/>
-          <w:szCs w:val="28"/>
-          <w:rtl/>
-          <w:lang w:bidi="fa-IR"/>
-        </w:rPr>
-        <w:t xml:space="preserve"> و تمام نوع های عددی در خود </w:t>
-      </w:r>
-      <w:r>
-        <w:rPr>
-          <w:rFonts w:cs="B Nazanin"/>
-          <w:sz w:val="28"/>
-          <w:szCs w:val="28"/>
-          <w:lang w:bidi="fa-IR"/>
-        </w:rPr>
-        <w:t>C#</w:t>
-      </w:r>
-      <w:r>
-        <w:rPr>
-          <w:rFonts w:cs="B Nazanin" w:hint="cs"/>
-          <w:sz w:val="28"/>
-          <w:szCs w:val="28"/>
-          <w:rtl/>
-          <w:lang w:bidi="fa-IR"/>
-        </w:rPr>
-        <w:t xml:space="preserve"> می توانند </w:t>
-      </w:r>
-      <w:r>
-        <w:rPr>
-          <w:rFonts w:cs="B Nazanin"/>
-          <w:sz w:val="28"/>
-          <w:szCs w:val="28"/>
-          <w:lang w:bidi="fa-IR"/>
-        </w:rPr>
-        <w:t>const</w:t>
-      </w:r>
-      <w:r>
-        <w:rPr>
-          <w:rFonts w:cs="B Nazanin" w:hint="cs"/>
-          <w:sz w:val="28"/>
-          <w:szCs w:val="28"/>
-          <w:rtl/>
-          <w:lang w:bidi="fa-IR"/>
-        </w:rPr>
-        <w:t xml:space="preserve"> باشند.</w:t>
+        <w:t xml:space="preserve"> آن می توان این مقدار را به آن داد.</w:t>
       </w:r>
     </w:p>
     <w:p>
@@ -10779,6 +10666,320 @@
           <w:rtl/>
           <w:lang w:bidi="fa-IR"/>
         </w:rPr>
+        <w:t xml:space="preserve"> </w:t>
+      </w:r>
+      <w:r>
+        <w:rPr>
+          <w:rFonts w:cs="B Nazanin" w:hint="cs"/>
+          <w:sz w:val="28"/>
+          <w:szCs w:val="28"/>
+          <w:rtl/>
+          <w:lang w:bidi="fa-IR"/>
+        </w:rPr>
+        <w:t xml:space="preserve">تفاوت </w:t>
+      </w:r>
+      <w:r>
+        <w:rPr>
+          <w:rFonts w:cs="B Nazanin"/>
+          <w:sz w:val="28"/>
+          <w:szCs w:val="28"/>
+          <w:lang w:bidi="fa-IR"/>
+        </w:rPr>
+        <w:t>readonly</w:t>
+      </w:r>
+      <w:r>
+        <w:rPr>
+          <w:rFonts w:cs="B Nazanin" w:hint="cs"/>
+          <w:sz w:val="28"/>
+          <w:szCs w:val="28"/>
+          <w:rtl/>
+          <w:lang w:bidi="fa-IR"/>
+        </w:rPr>
+        <w:t xml:space="preserve"> و </w:t>
+      </w:r>
+      <w:r>
+        <w:rPr>
+          <w:rFonts w:cs="B Nazanin"/>
+          <w:sz w:val="28"/>
+          <w:szCs w:val="28"/>
+          <w:lang w:bidi="fa-IR"/>
+        </w:rPr>
+        <w:t>const</w:t>
+      </w:r>
+      <w:r>
+        <w:rPr>
+          <w:rFonts w:cs="B Nazanin" w:hint="cs"/>
+          <w:sz w:val="28"/>
+          <w:szCs w:val="28"/>
+          <w:rtl/>
+          <w:lang w:bidi="fa-IR"/>
+        </w:rPr>
+        <w:t xml:space="preserve"> در چیست؟</w:t>
+      </w:r>
+      <w:r>
+        <w:rPr>
+          <w:rFonts w:cs="B Nazanin"/>
+          <w:sz w:val="28"/>
+          <w:szCs w:val="28"/>
+          <w:rtl/>
+          <w:lang w:bidi="fa-IR"/>
+        </w:rPr>
+        <w:br/>
+      </w:r>
+      <w:r>
+        <w:rPr>
+          <w:rFonts w:cs="B Nazanin" w:hint="cs"/>
+          <w:sz w:val="28"/>
+          <w:szCs w:val="28"/>
+          <w:rtl/>
+          <w:lang w:bidi="fa-IR"/>
+        </w:rPr>
+        <w:t xml:space="preserve">فیلد های </w:t>
+      </w:r>
+      <w:r>
+        <w:rPr>
+          <w:rFonts w:cs="B Nazanin"/>
+          <w:sz w:val="28"/>
+          <w:szCs w:val="28"/>
+          <w:lang w:bidi="fa-IR"/>
+        </w:rPr>
+        <w:t>readonly</w:t>
+      </w:r>
+      <w:r>
+        <w:rPr>
+          <w:rFonts w:cs="B Nazanin" w:hint="cs"/>
+          <w:sz w:val="28"/>
+          <w:szCs w:val="28"/>
+          <w:rtl/>
+          <w:lang w:bidi="fa-IR"/>
+        </w:rPr>
+        <w:t xml:space="preserve"> در زمان ساخت یک </w:t>
+      </w:r>
+      <w:r>
+        <w:rPr>
+          <w:rFonts w:cs="B Nazanin"/>
+          <w:sz w:val="28"/>
+          <w:szCs w:val="28"/>
+          <w:lang w:bidi="fa-IR"/>
+        </w:rPr>
+        <w:t>instance</w:t>
+      </w:r>
+      <w:r>
+        <w:rPr>
+          <w:rFonts w:cs="B Nazanin" w:hint="cs"/>
+          <w:sz w:val="28"/>
+          <w:szCs w:val="28"/>
+          <w:rtl/>
+          <w:lang w:bidi="fa-IR"/>
+        </w:rPr>
+        <w:t xml:space="preserve"> از کلاس</w:t>
+      </w:r>
+      <w:r>
+        <w:rPr>
+          <w:rFonts w:cs="B Nazanin" w:hint="cs"/>
+          <w:sz w:val="28"/>
+          <w:szCs w:val="28"/>
+          <w:rtl/>
+          <w:lang w:bidi="fa-IR"/>
+        </w:rPr>
+        <w:t>،</w:t>
+      </w:r>
+      <w:r>
+        <w:rPr>
+          <w:rFonts w:cs="B Nazanin" w:hint="cs"/>
+          <w:sz w:val="28"/>
+          <w:szCs w:val="28"/>
+          <w:rtl/>
+          <w:lang w:bidi="fa-IR"/>
+        </w:rPr>
+        <w:t xml:space="preserve"> در </w:t>
+      </w:r>
+      <w:r>
+        <w:rPr>
+          <w:rFonts w:cs="B Nazanin"/>
+          <w:sz w:val="28"/>
+          <w:szCs w:val="28"/>
+          <w:lang w:bidi="fa-IR"/>
+        </w:rPr>
+        <w:t>constructor</w:t>
+      </w:r>
+      <w:r>
+        <w:rPr>
+          <w:rFonts w:cs="B Nazanin" w:hint="cs"/>
+          <w:sz w:val="28"/>
+          <w:szCs w:val="28"/>
+          <w:rtl/>
+          <w:lang w:bidi="fa-IR"/>
+        </w:rPr>
+        <w:t xml:space="preserve"> قابل مقدار دهی هستند در نتیجه در </w:t>
+      </w:r>
+      <w:r>
+        <w:rPr>
+          <w:rFonts w:cs="B Nazanin"/>
+          <w:sz w:val="28"/>
+          <w:szCs w:val="28"/>
+          <w:lang w:bidi="fa-IR"/>
+        </w:rPr>
+        <w:t>runtime</w:t>
+      </w:r>
+      <w:r>
+        <w:rPr>
+          <w:rFonts w:cs="B Nazanin" w:hint="cs"/>
+          <w:sz w:val="28"/>
+          <w:szCs w:val="28"/>
+          <w:rtl/>
+          <w:lang w:bidi="fa-IR"/>
+        </w:rPr>
+        <w:t xml:space="preserve"> قابلیت پر شدن دارند. فیلد های </w:t>
+      </w:r>
+      <w:r>
+        <w:rPr>
+          <w:rFonts w:cs="B Nazanin"/>
+          <w:sz w:val="28"/>
+          <w:szCs w:val="28"/>
+          <w:lang w:bidi="fa-IR"/>
+        </w:rPr>
+        <w:t>const</w:t>
+      </w:r>
+      <w:r>
+        <w:rPr>
+          <w:rFonts w:cs="B Nazanin" w:hint="cs"/>
+          <w:sz w:val="28"/>
+          <w:szCs w:val="28"/>
+          <w:rtl/>
+          <w:lang w:bidi="fa-IR"/>
+        </w:rPr>
+        <w:t xml:space="preserve"> اما در زمان </w:t>
+      </w:r>
+      <w:r>
+        <w:rPr>
+          <w:rFonts w:cs="B Nazanin"/>
+          <w:sz w:val="28"/>
+          <w:szCs w:val="28"/>
+          <w:lang w:bidi="fa-IR"/>
+        </w:rPr>
+        <w:t>declaration</w:t>
+      </w:r>
+      <w:r>
+        <w:rPr>
+          <w:rFonts w:cs="B Nazanin" w:hint="cs"/>
+          <w:sz w:val="28"/>
+          <w:szCs w:val="28"/>
+          <w:rtl/>
+          <w:lang w:bidi="fa-IR"/>
+        </w:rPr>
+        <w:t xml:space="preserve"> باید مقداردهی شوند در نتیجه در زمان کامپایل باید پر بشوند.</w:t>
+      </w:r>
+      <w:r>
+        <w:rPr>
+          <w:rFonts w:cs="B Nazanin" w:hint="cs"/>
+          <w:sz w:val="28"/>
+          <w:szCs w:val="28"/>
+          <w:rtl/>
+          <w:lang w:bidi="fa-IR"/>
+        </w:rPr>
+        <w:t xml:space="preserve"> همچنین تنها </w:t>
+      </w:r>
+      <w:r>
+        <w:rPr>
+          <w:rFonts w:cs="B Nazanin"/>
+          <w:sz w:val="28"/>
+          <w:szCs w:val="28"/>
+          <w:lang w:bidi="fa-IR"/>
+        </w:rPr>
+        <w:t>type</w:t>
+      </w:r>
+      <w:r>
+        <w:rPr>
+          <w:rFonts w:cs="B Nazanin" w:hint="cs"/>
+          <w:sz w:val="28"/>
+          <w:szCs w:val="28"/>
+          <w:rtl/>
+          <w:lang w:bidi="fa-IR"/>
+        </w:rPr>
+        <w:t xml:space="preserve"> های </w:t>
+      </w:r>
+      <w:r>
+        <w:rPr>
+          <w:rFonts w:cs="B Nazanin"/>
+          <w:sz w:val="28"/>
+          <w:szCs w:val="28"/>
+          <w:lang w:bidi="fa-IR"/>
+        </w:rPr>
+        <w:t>bool, string, char, enum</w:t>
+      </w:r>
+      <w:r>
+        <w:rPr>
+          <w:rFonts w:cs="B Nazanin" w:hint="cs"/>
+          <w:sz w:val="28"/>
+          <w:szCs w:val="28"/>
+          <w:rtl/>
+          <w:lang w:bidi="fa-IR"/>
+        </w:rPr>
+        <w:t xml:space="preserve"> و تمام نوع های عددی در خود </w:t>
+      </w:r>
+      <w:r>
+        <w:rPr>
+          <w:rFonts w:cs="B Nazanin"/>
+          <w:sz w:val="28"/>
+          <w:szCs w:val="28"/>
+          <w:lang w:bidi="fa-IR"/>
+        </w:rPr>
+        <w:t>C#</w:t>
+      </w:r>
+      <w:r>
+        <w:rPr>
+          <w:rFonts w:cs="B Nazanin" w:hint="cs"/>
+          <w:sz w:val="28"/>
+          <w:szCs w:val="28"/>
+          <w:rtl/>
+          <w:lang w:bidi="fa-IR"/>
+        </w:rPr>
+        <w:t xml:space="preserve"> می توانند </w:t>
+      </w:r>
+      <w:r>
+        <w:rPr>
+          <w:rFonts w:cs="B Nazanin"/>
+          <w:sz w:val="28"/>
+          <w:szCs w:val="28"/>
+          <w:lang w:bidi="fa-IR"/>
+        </w:rPr>
+        <w:t>const</w:t>
+      </w:r>
+      <w:r>
+        <w:rPr>
+          <w:rFonts w:cs="B Nazanin" w:hint="cs"/>
+          <w:sz w:val="28"/>
+          <w:szCs w:val="28"/>
+          <w:rtl/>
+          <w:lang w:bidi="fa-IR"/>
+        </w:rPr>
+        <w:t xml:space="preserve"> باشند.</w:t>
+      </w:r>
+    </w:p>
+    <w:p>
+      <w:pPr>
+        <w:pStyle w:val="ListParagraph"/>
+        <w:numPr>
+          <w:ilvl w:val="0"/>
+          <w:numId w:val="1"/>
+        </w:numPr>
+        <w:bidi/>
+        <w:rPr>
+          <w:rFonts w:cs="B Nazanin"/>
+          <w:sz w:val="28"/>
+          <w:szCs w:val="28"/>
+          <w:lang w:bidi="fa-IR"/>
+        </w:rPr>
+      </w:pPr>
+      <w:r>
+        <w:rPr>
+          <w:rFonts w:cs="B Nazanin" w:hint="cs"/>
+          <w:sz w:val="28"/>
+          <w:szCs w:val="28"/>
+          <w:rtl/>
+          <w:lang w:bidi="fa-IR"/>
+        </w:rPr>
         <w:t xml:space="preserve">تفاوت </w:t>
       </w:r>
       <w:r>
@@ -11365,6 +11566,7 @@
           <w:szCs w:val="28"/>
           <w:lang w:bidi="fa-IR"/>
         </w:rPr>
+        <w:lastRenderedPageBreak/>
         <w:t>value-type</w:t>
       </w:r>
       <w:r>
@@ -11656,7 +11858,6 @@
           <w:rtl/>
           <w:lang w:bidi="fa-IR"/>
         </w:rPr>
-        <w:lastRenderedPageBreak/>
         <w:t xml:space="preserve">تفاوت </w:t>
       </w:r>
       <w:r>
@@ -12923,6 +13124,7 @@
           <w:rtl/>
           <w:lang w:bidi="fa-IR"/>
         </w:rPr>
+        <w:lastRenderedPageBreak/>
         <w:t xml:space="preserve">در </w:t>
       </w:r>
       <w:r>
@@ -13054,7 +13256,6 @@
           <w:szCs w:val="28"/>
           <w:lang w:bidi="fa-IR"/>
         </w:rPr>
-        <w:lastRenderedPageBreak/>
         <w:t>Cancellation token</w:t>
       </w:r>
       <w:r>
@@ -13831,6 +14032,7 @@
           <w:rtl/>
           <w:lang w:bidi="fa-IR"/>
         </w:rPr>
+        <w:lastRenderedPageBreak/>
         <w:t xml:space="preserve">تفاوت </w:t>
       </w:r>
       <w:r>
@@ -14150,7 +14352,6 @@
           <w:szCs w:val="28"/>
           <w:lang w:bidi="fa-IR"/>
         </w:rPr>
-        <w:lastRenderedPageBreak/>
         <w:t>Performance</w:t>
       </w:r>
       <w:r>
@@ -15680,6 +15881,29 @@
       <w:szCs w:val="20"/>
     </w:rPr>
   </w:style>
+  <w:style w:type="character" w:styleId="Hyperlink">
+    <w:name w:val="Hyperlink"/>
+    <w:basedOn w:val="DefaultParagraphFont"/>
+    <w:uiPriority w:val="99"/>
+    <w:unhideWhenUsed/>
+    <w:rsid w:val="00B77821"/>
+    <w:rPr>
+      <w:color w:val="0563C1" w:themeColor="hyperlink"/>
+      <w:u w:val="single"/>
+    </w:rPr>
+  </w:style>
+  <w:style w:type="character" w:styleId="UnresolvedMention">
+    <w:name w:val="Unresolved Mention"/>
+    <w:basedOn w:val="DefaultParagraphFont"/>
+    <w:uiPriority w:val="99"/>
+    <w:semiHidden/>
+    <w:unhideWhenUsed/>
+    <w:rsid w:val="00B77821"/>
+    <w:rPr>
+      <w:color w:val="605E5C"/>
+      <w:shd w:val="clear" w:color="auto" w:fill="E1DFDD"/>
+    </w:rPr>
+  </w:style>
 </w:styles>
 </file>
 

</xml_diff>